<commit_message>
Remises de toutes les analyses actuelles
</commit_message>
<xml_diff>
--- a/Projet/Sprint 1/Package 2/Documentation/Analyse/P02-US-01.docx
+++ b/Projet/Sprint 1/Package 2/Documentation/Analyse/P02-US-01.docx
@@ -61,7 +61,7 @@
                 <w:lang w:eastAsia="fr-CA"/>
               </w:rPr>
               <w:drawing>
-                <wp:anchor distT="0" distB="0" distL="114300" distR="114300" simplePos="0" relativeHeight="251659264" behindDoc="0" locked="0" layoutInCell="1" allowOverlap="1" wp14:anchorId="1DA1C4D5" wp14:editId="6208D4CD">
+                <wp:anchor distT="0" distB="0" distL="114300" distR="114300" simplePos="0" relativeHeight="251657728" behindDoc="0" locked="0" layoutInCell="1" allowOverlap="1" wp14:anchorId="2F64F463" wp14:editId="4F0034C8">
                   <wp:simplePos x="0" y="0"/>
                   <wp:positionH relativeFrom="column">
                     <wp:posOffset>5166995</wp:posOffset>
@@ -86,7 +86,7 @@
                           </pic:cNvPicPr>
                         </pic:nvPicPr>
                         <pic:blipFill>
-                          <a:blip r:embed="rId5" cstate="print">
+                          <a:blip r:embed="rId8" cstate="print">
                             <a:extLst>
                               <a:ext uri="{28A0092B-C50C-407E-A947-70E740481C1C}">
                                 <a14:useLocalDpi xmlns:a14="http://schemas.microsoft.com/office/drawing/2010/main" val="0"/>
@@ -133,11 +133,11 @@
             <w:r>
               <w:rPr>
                 <w:noProof/>
-                <w:w w:val="95"/>
                 <w:sz w:val="56"/>
                 <w:szCs w:val="56"/>
-              </w:rPr>
-              <w:t>Tableau de bord Entreprise</w:t>
+                <w:lang w:eastAsia="fr-CA"/>
+              </w:rPr>
+              <w:t>Tableau de bord étudiant</w:t>
             </w:r>
           </w:p>
           <w:p>
@@ -151,14 +151,14 @@
                 <w:b/>
                 <w:sz w:val="20"/>
               </w:rPr>
-              <w:t xml:space="preserve">  Récit utilisateur P02</w:t>
+              <w:t xml:space="preserve">  </w:t>
             </w:r>
             <w:r>
               <w:rPr>
                 <w:b/>
                 <w:sz w:val="20"/>
               </w:rPr>
-              <w:t>-US01</w:t>
+              <w:t>Récit utilisateur P02-US02</w:t>
             </w:r>
           </w:p>
         </w:tc>
@@ -207,7 +207,14 @@
                 <w:b/>
                 <w:sz w:val="20"/>
               </w:rPr>
-              <w:t xml:space="preserve">  Projet Portail</w:t>
+              <w:t xml:space="preserve">  </w:t>
+            </w:r>
+            <w:r>
+              <w:rPr>
+                <w:b/>
+                <w:sz w:val="20"/>
+              </w:rPr>
+              <w:t>Projet Portail</w:t>
             </w:r>
           </w:p>
         </w:tc>
@@ -254,7 +261,7 @@
             <w:tcW w:w="11098" w:type="dxa"/>
             <w:gridSpan w:val="2"/>
             <w:tcBorders>
-              <w:bottom w:val="single" w:sz="4" w:space="0" w:color="E2EFD9" w:themeColor="accent6" w:themeTint="33"/>
+              <w:bottom w:val="single" w:sz="4" w:space="0" w:color="FDE9D9" w:themeColor="accent6" w:themeTint="33"/>
             </w:tcBorders>
             <w:shd w:val="clear" w:color="auto" w:fill="auto"/>
           </w:tcPr>
@@ -275,22 +282,21 @@
                 <w:sz w:val="22"/>
                 <w:szCs w:val="22"/>
               </w:rPr>
-              <w:t>En tant que</w:t>
-            </w:r>
-            <w:r>
-              <w:rPr>
-                <w:sz w:val="22"/>
-                <w:szCs w:val="22"/>
-              </w:rPr>
-              <w:tab/>
-              <w:t xml:space="preserve">Superviseur </w:t>
-            </w:r>
-            <w:r>
-              <w:rPr>
-                <w:sz w:val="22"/>
-                <w:szCs w:val="22"/>
-              </w:rPr>
-              <w:t>ou Responsable</w:t>
+              <w:t xml:space="preserve">En tant </w:t>
+            </w:r>
+            <w:r>
+              <w:rPr>
+                <w:sz w:val="22"/>
+                <w:szCs w:val="22"/>
+              </w:rPr>
+              <w:t>qu’Étudiant</w:t>
+            </w:r>
+            <w:r>
+              <w:rPr>
+                <w:sz w:val="22"/>
+                <w:szCs w:val="22"/>
+              </w:rPr>
+              <w:t xml:space="preserve"> </w:t>
             </w:r>
           </w:p>
           <w:p>
@@ -310,7 +316,14 @@
                 <w:sz w:val="22"/>
                 <w:szCs w:val="22"/>
               </w:rPr>
-              <w:t xml:space="preserve">Je veux </w:t>
+              <w:t>Je</w:t>
+            </w:r>
+            <w:r>
+              <w:rPr>
+                <w:sz w:val="22"/>
+                <w:szCs w:val="22"/>
+              </w:rPr>
+              <w:t xml:space="preserve"> veux </w:t>
             </w:r>
             <w:r>
               <w:rPr>
@@ -318,14 +331,20 @@
                 <w:szCs w:val="22"/>
               </w:rPr>
               <w:tab/>
-              <w:t>Gérer les évaluations, obtenir des informations sur les stagiaires</w:t>
-            </w:r>
-            <w:r>
-              <w:rPr>
-                <w:sz w:val="22"/>
-                <w:szCs w:val="22"/>
-              </w:rPr>
-              <w:t>, leurs professeurs ainsi que leurs superviseurs.</w:t>
+            </w:r>
+            <w:r>
+              <w:rPr>
+                <w:sz w:val="22"/>
+                <w:szCs w:val="22"/>
+              </w:rPr>
+              <w:t>accéder à mon tableau de bord</w:t>
+            </w:r>
+            <w:r>
+              <w:rPr>
+                <w:sz w:val="22"/>
+                <w:szCs w:val="22"/>
+              </w:rPr>
+              <w:t xml:space="preserve"> </w:t>
             </w:r>
           </w:p>
           <w:p>
@@ -345,7 +364,14 @@
                 <w:sz w:val="22"/>
                 <w:szCs w:val="22"/>
               </w:rPr>
-              <w:t xml:space="preserve">Afin de </w:t>
+              <w:t>Afin</w:t>
+            </w:r>
+            <w:r>
+              <w:rPr>
+                <w:sz w:val="22"/>
+                <w:szCs w:val="22"/>
+              </w:rPr>
+              <w:t xml:space="preserve"> de </w:t>
             </w:r>
             <w:r>
               <w:rPr>
@@ -353,7 +379,27 @@
                 <w:szCs w:val="22"/>
               </w:rPr>
               <w:tab/>
-              <w:t>Faciliter la communication avec le professeur, faciliter le suivi du stagiaire et avoir un accès rapide aux différentes informations de ceux-ci.</w:t>
+            </w:r>
+            <w:r>
+              <w:rPr>
+                <w:sz w:val="22"/>
+                <w:szCs w:val="22"/>
+              </w:rPr>
+              <w:t>d’accéder à</w:t>
+            </w:r>
+            <w:r>
+              <w:rPr>
+                <w:sz w:val="22"/>
+                <w:szCs w:val="22"/>
+              </w:rPr>
+              <w:t xml:space="preserve"> mes documents de stages, </w:t>
+            </w:r>
+            <w:r>
+              <w:rPr>
+                <w:sz w:val="22"/>
+                <w:szCs w:val="22"/>
+              </w:rPr>
+              <w:t>gérer mes rapports et réaliser mes évaluations.</w:t>
             </w:r>
           </w:p>
           <w:p>
@@ -379,7 +425,6 @@
               <w:rPr>
                 <w:sz w:val="22"/>
                 <w:szCs w:val="22"/>
-                <w:u w:val="single"/>
               </w:rPr>
             </w:pPr>
             <w:r>
@@ -423,7 +468,21 @@
                 <w:sz w:val="22"/>
                 <w:szCs w:val="22"/>
               </w:rPr>
-              <w:t>(Cas nominal)</w:t>
+              <w:t>(</w:t>
+            </w:r>
+            <w:r>
+              <w:rPr>
+                <w:sz w:val="22"/>
+                <w:szCs w:val="22"/>
+              </w:rPr>
+              <w:t>Cas</w:t>
+            </w:r>
+            <w:r>
+              <w:rPr>
+                <w:sz w:val="22"/>
+                <w:szCs w:val="22"/>
+              </w:rPr>
+              <w:t xml:space="preserve"> nominal)</w:t>
             </w:r>
           </w:p>
           <w:p>
@@ -443,28 +502,16 @@
                 <w:sz w:val="22"/>
                 <w:szCs w:val="22"/>
               </w:rPr>
-              <w:t>Un</w:t>
-            </w:r>
-            <w:r>
-              <w:rPr>
-                <w:sz w:val="22"/>
-                <w:szCs w:val="22"/>
-              </w:rPr>
-              <w:t xml:space="preserve"> lien</w:t>
-            </w:r>
-            <w:r>
-              <w:rPr>
-                <w:sz w:val="22"/>
-                <w:szCs w:val="22"/>
-              </w:rPr>
-              <w:t xml:space="preserve"> qui</w:t>
-            </w:r>
-            <w:r>
-              <w:rPr>
-                <w:sz w:val="22"/>
-                <w:szCs w:val="22"/>
-              </w:rPr>
-              <w:t xml:space="preserve"> emmène le superviseur ou le responsable vers le site du DICJ</w:t>
+              <w:t>Les rapports doivent être remplis l’un à</w:t>
+            </w:r>
+            <w:bookmarkStart w:id="2" w:name="_GoBack"/>
+            <w:bookmarkEnd w:id="2"/>
+            <w:r>
+              <w:rPr>
+                <w:sz w:val="22"/>
+                <w:szCs w:val="22"/>
+              </w:rPr>
+              <w:t xml:space="preserve"> la suite de l’autre</w:t>
             </w:r>
             <w:r>
               <w:rPr>
@@ -492,7 +539,7 @@
                 <w:sz w:val="22"/>
                 <w:szCs w:val="22"/>
               </w:rPr>
-              <w:t>Un lien redirige le superviseur ou le responsable vers une page qui affiche les infos.</w:t>
+              <w:t>Les rapports ne peuvent pas être remplis avant la date minimale</w:t>
             </w:r>
             <w:r>
               <w:rPr>
@@ -520,15 +567,28 @@
                 <w:sz w:val="22"/>
                 <w:szCs w:val="22"/>
               </w:rPr>
-              <w:t>Un lien qui ouvre le PDF sélectionné dans le navigateur.</w:t>
-            </w:r>
-            <w:r>
-              <w:rPr>
-                <w:sz w:val="22"/>
-                <w:szCs w:val="22"/>
-              </w:rPr>
-              <w:tab/>
-              <w:t>(XX)</w:t>
+              <w:t xml:space="preserve">Si le rapport n’est pas </w:t>
+            </w:r>
+            <w:r>
+              <w:rPr>
+                <w:sz w:val="22"/>
+                <w:szCs w:val="22"/>
+              </w:rPr>
+              <w:t>rempli</w:t>
+            </w:r>
+            <w:r>
+              <w:rPr>
+                <w:sz w:val="22"/>
+                <w:szCs w:val="22"/>
+              </w:rPr>
+              <w:t xml:space="preserve"> entre la plage </w:t>
+            </w:r>
+            <w:r>
+              <w:rPr>
+                <w:sz w:val="22"/>
+                <w:szCs w:val="22"/>
+              </w:rPr>
+              <w:t xml:space="preserve">permise </w:t>
             </w:r>
           </w:p>
           <w:p>
@@ -548,7 +608,14 @@
                 <w:sz w:val="22"/>
                 <w:szCs w:val="22"/>
               </w:rPr>
-              <w:t>Le superviseur ou le responsable peut naviguer parmi les stagiaires à l’aide de</w:t>
+              <w:t>C’est-à-dire q</w:t>
+            </w:r>
+            <w:r>
+              <w:rPr>
+                <w:sz w:val="22"/>
+                <w:szCs w:val="22"/>
+              </w:rPr>
+              <w:t xml:space="preserve">uand la date de fin est passée, </w:t>
             </w:r>
           </w:p>
           <w:p>
@@ -568,15 +635,14 @@
                 <w:sz w:val="22"/>
                 <w:szCs w:val="22"/>
               </w:rPr>
-              <w:t>Flèches sur le tableau de bord.</w:t>
-            </w:r>
-            <w:r>
-              <w:rPr>
-                <w:sz w:val="22"/>
-                <w:szCs w:val="22"/>
-              </w:rPr>
-              <w:tab/>
-              <w:t>(XX)</w:t>
+              <w:t>Alors</w:t>
+            </w:r>
+            <w:r>
+              <w:rPr>
+                <w:sz w:val="22"/>
+                <w:szCs w:val="22"/>
+              </w:rPr>
+              <w:t xml:space="preserve"> le rapport passe au retard</w:t>
             </w:r>
           </w:p>
           <w:p>
@@ -596,7 +662,15 @@
                 <w:sz w:val="22"/>
                 <w:szCs w:val="22"/>
               </w:rPr>
-              <w:t>Le responsable appuie sur l’évaluation à compléter et est redirigé vers une page</w:t>
+              <w:t>Le journal de bord ne peut être ferme que quand le rapport final est complété</w:t>
+            </w:r>
+            <w:r>
+              <w:rPr>
+                <w:sz w:val="22"/>
+                <w:szCs w:val="22"/>
+              </w:rPr>
+              <w:tab/>
+              <w:t>(XX)</w:t>
             </w:r>
           </w:p>
           <w:p>
@@ -616,7 +690,14 @@
                 <w:sz w:val="22"/>
                 <w:szCs w:val="22"/>
               </w:rPr>
-              <w:t>De formulaire.</w:t>
+              <w:t xml:space="preserve">L’autoévaluation ne peut être faite que </w:t>
+            </w:r>
+            <w:r>
+              <w:rPr>
+                <w:sz w:val="22"/>
+                <w:szCs w:val="22"/>
+              </w:rPr>
+              <w:t>quand le rapport final est complété</w:t>
             </w:r>
             <w:r>
               <w:rPr>
@@ -631,270 +712,9 @@
             <w:pPr>
               <w:pStyle w:val="Information"/>
               <w:tabs>
-                <w:tab w:val="center" w:pos="9661"/>
+                <w:tab w:val="left" w:pos="1440"/>
               </w:tabs>
-              <w:ind w:left="306"/>
-              <w:rPr>
-                <w:sz w:val="22"/>
-                <w:szCs w:val="22"/>
-              </w:rPr>
-            </w:pPr>
-            <w:r>
-              <w:rPr>
-                <w:sz w:val="22"/>
-                <w:szCs w:val="22"/>
-              </w:rPr>
-              <w:t>Une indication sur les différents états des évaluations</w:t>
-            </w:r>
-            <w:r>
-              <w:rPr>
-                <w:sz w:val="22"/>
-                <w:szCs w:val="22"/>
-              </w:rPr>
-              <w:tab/>
-              <w:t>(XX)</w:t>
-            </w:r>
-          </w:p>
-          <w:p>
-            <w:pPr>
-              <w:pStyle w:val="Information"/>
-              <w:tabs>
-                <w:tab w:val="center" w:pos="9661"/>
-              </w:tabs>
-              <w:ind w:left="306"/>
-              <w:rPr>
-                <w:sz w:val="22"/>
-                <w:szCs w:val="22"/>
-              </w:rPr>
-            </w:pPr>
-            <w:r>
-              <w:rPr>
-                <w:sz w:val="22"/>
-                <w:szCs w:val="22"/>
-              </w:rPr>
-              <w:t xml:space="preserve">Un lien redirige vers une page qui affiche les infos détaillées de la personne </w:t>
-            </w:r>
-          </w:p>
-          <w:p>
-            <w:pPr>
-              <w:pStyle w:val="Information"/>
-              <w:tabs>
-                <w:tab w:val="center" w:pos="9661"/>
-              </w:tabs>
-              <w:ind w:left="306"/>
-              <w:rPr>
-                <w:sz w:val="22"/>
-                <w:szCs w:val="22"/>
-              </w:rPr>
-            </w:pPr>
-            <w:r>
-              <w:rPr>
-                <w:sz w:val="22"/>
-                <w:szCs w:val="22"/>
-              </w:rPr>
-              <w:t>sélectionnée.</w:t>
-            </w:r>
-            <w:r>
-              <w:rPr>
-                <w:sz w:val="22"/>
-                <w:szCs w:val="22"/>
-              </w:rPr>
-              <w:tab/>
-              <w:t>(XX)</w:t>
-            </w:r>
-          </w:p>
-          <w:p>
-            <w:pPr>
-              <w:pStyle w:val="Information"/>
-              <w:tabs>
-                <w:tab w:val="center" w:pos="9661"/>
-              </w:tabs>
-              <w:ind w:left="306"/>
-              <w:rPr>
-                <w:sz w:val="22"/>
-                <w:szCs w:val="22"/>
-              </w:rPr>
-            </w:pPr>
-            <w:r>
-              <w:rPr>
-                <w:sz w:val="22"/>
-                <w:szCs w:val="22"/>
-              </w:rPr>
-              <w:t>Un bouton permet</w:t>
-            </w:r>
-            <w:r>
-              <w:rPr>
-                <w:sz w:val="22"/>
-                <w:szCs w:val="22"/>
-              </w:rPr>
-              <w:t xml:space="preserve"> de</w:t>
-            </w:r>
-            <w:r>
-              <w:rPr>
-                <w:sz w:val="22"/>
-                <w:szCs w:val="22"/>
-              </w:rPr>
-              <w:t xml:space="preserve"> redirige</w:t>
-            </w:r>
-            <w:r>
-              <w:rPr>
-                <w:sz w:val="22"/>
-                <w:szCs w:val="22"/>
-              </w:rPr>
-              <w:t>r</w:t>
-            </w:r>
-            <w:r>
-              <w:rPr>
-                <w:sz w:val="22"/>
-                <w:szCs w:val="22"/>
-              </w:rPr>
-              <w:t xml:space="preserve"> vers une page permettant d’envoyer un mail</w:t>
-            </w:r>
-          </w:p>
-          <w:p>
-            <w:pPr>
-              <w:pStyle w:val="Information"/>
-              <w:tabs>
-                <w:tab w:val="center" w:pos="9661"/>
-              </w:tabs>
-              <w:ind w:left="306"/>
-              <w:rPr>
-                <w:sz w:val="22"/>
-                <w:szCs w:val="22"/>
-              </w:rPr>
-            </w:pPr>
-            <w:r>
-              <w:rPr>
-                <w:sz w:val="22"/>
-                <w:szCs w:val="22"/>
-              </w:rPr>
-              <w:t>À l’enseignant du stagiaire.</w:t>
-            </w:r>
-            <w:r>
-              <w:rPr>
-                <w:sz w:val="22"/>
-                <w:szCs w:val="22"/>
-              </w:rPr>
-              <w:tab/>
-              <w:t>(XX)</w:t>
-            </w:r>
-          </w:p>
-          <w:p>
-            <w:pPr>
-              <w:pStyle w:val="Information"/>
-              <w:tabs>
-                <w:tab w:val="center" w:pos="9661"/>
-              </w:tabs>
-              <w:ind w:left="306"/>
-              <w:rPr>
-                <w:sz w:val="22"/>
-                <w:szCs w:val="22"/>
-              </w:rPr>
-            </w:pPr>
-          </w:p>
-          <w:p>
-            <w:pPr>
-              <w:pStyle w:val="Information"/>
-              <w:tabs>
-                <w:tab w:val="left" w:pos="9661"/>
-              </w:tabs>
-              <w:rPr>
-                <w:sz w:val="22"/>
-                <w:szCs w:val="22"/>
-              </w:rPr>
-            </w:pPr>
-            <w:r>
-              <w:rPr>
-                <w:sz w:val="22"/>
-                <w:szCs w:val="22"/>
-              </w:rPr>
-              <w:t>(Cas alternatif)</w:t>
-            </w:r>
-          </w:p>
-          <w:p>
-            <w:pPr>
-              <w:pStyle w:val="Information"/>
-              <w:tabs>
-                <w:tab w:val="center" w:pos="9661"/>
-              </w:tabs>
-              <w:ind w:left="306"/>
-              <w:rPr>
-                <w:sz w:val="22"/>
-                <w:szCs w:val="22"/>
-              </w:rPr>
-            </w:pPr>
-            <w:r>
-              <w:rPr>
-                <w:sz w:val="22"/>
-                <w:szCs w:val="22"/>
-              </w:rPr>
-              <w:t>Seulement les responsables peuvent voir les informations détaillées des</w:t>
-            </w:r>
-          </w:p>
-          <w:p>
-            <w:pPr>
-              <w:pStyle w:val="Information"/>
-              <w:tabs>
-                <w:tab w:val="center" w:pos="9661"/>
-              </w:tabs>
-              <w:ind w:left="306"/>
-              <w:rPr>
-                <w:sz w:val="22"/>
-                <w:szCs w:val="22"/>
-              </w:rPr>
-            </w:pPr>
-            <w:r>
-              <w:rPr>
-                <w:sz w:val="22"/>
-                <w:szCs w:val="22"/>
-              </w:rPr>
-              <w:t>Superviseurs.</w:t>
-            </w:r>
-            <w:r>
-              <w:rPr>
-                <w:sz w:val="22"/>
-                <w:szCs w:val="22"/>
-              </w:rPr>
-              <w:tab/>
-              <w:t>(XX)</w:t>
-            </w:r>
-          </w:p>
-          <w:p>
-            <w:pPr>
-              <w:pStyle w:val="Information"/>
-              <w:tabs>
-                <w:tab w:val="center" w:pos="9661"/>
-              </w:tabs>
-              <w:ind w:left="306"/>
-              <w:rPr>
-                <w:sz w:val="22"/>
-                <w:szCs w:val="22"/>
-              </w:rPr>
-            </w:pPr>
-            <w:r>
-              <w:rPr>
-                <w:sz w:val="22"/>
-                <w:szCs w:val="22"/>
-              </w:rPr>
-              <w:t>Les flèches pour les stagiaires disparaissent s’il n’y en a qu’un</w:t>
-            </w:r>
-            <w:bookmarkStart w:id="2" w:name="_GoBack"/>
-            <w:bookmarkEnd w:id="2"/>
-            <w:r>
-              <w:rPr>
-                <w:sz w:val="22"/>
-                <w:szCs w:val="22"/>
-              </w:rPr>
-              <w:tab/>
-              <w:t>(XX)</w:t>
-            </w:r>
-          </w:p>
-          <w:p>
-            <w:pPr>
-              <w:pStyle w:val="Information"/>
-              <w:tabs>
-                <w:tab w:val="left" w:pos="9661"/>
-              </w:tabs>
+              <w:ind w:left="0"/>
               <w:rPr>
                 <w:sz w:val="22"/>
                 <w:szCs w:val="22"/>
@@ -962,14 +782,14 @@
                 <w:sz w:val="22"/>
                 <w:szCs w:val="22"/>
               </w:rPr>
-              <w:t xml:space="preserve">Responsable : </w:t>
-            </w:r>
-            <w:r>
-              <w:rPr>
-                <w:sz w:val="22"/>
-                <w:szCs w:val="22"/>
-              </w:rPr>
-              <w:t>Francis Poirier</w:t>
+              <w:t>Responsable</w:t>
+            </w:r>
+            <w:r>
+              <w:rPr>
+                <w:sz w:val="22"/>
+                <w:szCs w:val="22"/>
+              </w:rPr>
+              <w:t> : PRENOM_NOM</w:t>
             </w:r>
           </w:p>
           <w:p>
@@ -986,14 +806,7 @@
                 <w:sz w:val="22"/>
                 <w:szCs w:val="22"/>
               </w:rPr>
-              <w:t xml:space="preserve">Date de création : </w:t>
-            </w:r>
-            <w:r>
-              <w:rPr>
-                <w:sz w:val="22"/>
-                <w:szCs w:val="22"/>
-              </w:rPr>
-              <w:t>2017-08-27</w:t>
+              <w:t>Date de création : AAAA-MM-JJ</w:t>
             </w:r>
           </w:p>
           <w:p>
@@ -1010,14 +823,14 @@
                 <w:sz w:val="22"/>
                 <w:szCs w:val="22"/>
               </w:rPr>
-              <w:t xml:space="preserve">Estimation : </w:t>
-            </w:r>
-            <w:r>
-              <w:rPr>
-                <w:sz w:val="22"/>
-                <w:szCs w:val="22"/>
-              </w:rPr>
-              <w:t>0</w:t>
+              <w:t>Estimation :</w:t>
+            </w:r>
+            <w:r>
+              <w:rPr>
+                <w:sz w:val="22"/>
+                <w:szCs w:val="22"/>
+              </w:rPr>
+              <w:t xml:space="preserve"> XX</w:t>
             </w:r>
             <w:r>
               <w:rPr>
@@ -1051,7 +864,14 @@
                 <w:sz w:val="22"/>
                 <w:szCs w:val="22"/>
               </w:rPr>
-              <w:t>Test d’utilisabilité : AAAA-MM-JJ</w:t>
+              <w:t>Test d’utilisabilité</w:t>
+            </w:r>
+            <w:r>
+              <w:rPr>
+                <w:sz w:val="22"/>
+                <w:szCs w:val="22"/>
+              </w:rPr>
+              <w:t> : AAAA-MM-JJ</w:t>
             </w:r>
           </w:p>
         </w:tc>
@@ -1081,7 +901,6 @@
               <w:rPr>
                 <w:sz w:val="32"/>
               </w:rPr>
-              <w:lastRenderedPageBreak/>
               <w:t>Commentaires</w:t>
             </w:r>
           </w:p>
@@ -1132,45 +951,1354 @@
         </w:tc>
       </w:tr>
     </w:tbl>
-    <w:p/>
+    <w:p>
+      <w:pPr>
+        <w:jc w:val="center"/>
+      </w:pPr>
+    </w:p>
     <w:sectPr>
-      <w:pgSz w:w="12240" w:h="15840"/>
-      <w:pgMar w:top="1440" w:right="1800" w:bottom="1440" w:left="1800" w:header="708" w:footer="708" w:gutter="0"/>
-      <w:cols w:space="708"/>
+      <w:headerReference w:type="even" r:id="rId9"/>
+      <w:headerReference w:type="default" r:id="rId10"/>
+      <w:headerReference w:type="first" r:id="rId11"/>
+      <w:pgSz w:w="12240" w:h="15840" w:code="1"/>
+      <w:pgMar w:top="720" w:right="720" w:bottom="731" w:left="720" w:header="0" w:footer="0" w:gutter="0"/>
+      <w:cols w:space="720"/>
+      <w:titlePg/>
       <w:docGrid w:linePitch="360"/>
     </w:sectPr>
   </w:body>
 </w:document>
 </file>
 
+<file path=word/endnotes.xml><?xml version="1.0" encoding="utf-8"?>
+<w:endnotes xmlns:wpc="http://schemas.microsoft.com/office/word/2010/wordprocessingCanvas" xmlns:cx="http://schemas.microsoft.com/office/drawing/2014/chartex" xmlns:mc="http://schemas.openxmlformats.org/markup-compatibility/2006" xmlns:o="urn:schemas-microsoft-com:office:office" xmlns:r="http://schemas.openxmlformats.org/officeDocument/2006/relationships" xmlns:m="http://schemas.openxmlformats.org/officeDocument/2006/math" xmlns:v="urn:schemas-microsoft-com:vml" xmlns:wp14="http://schemas.microsoft.com/office/word/2010/wordprocessingDrawing" xmlns:wp="http://schemas.openxmlformats.org/drawingml/2006/wordprocessingDrawing" xmlns:w10="urn:schemas-microsoft-com:office:word" xmlns:w="http://schemas.openxmlformats.org/wordprocessingml/2006/main" xmlns:w14="http://schemas.microsoft.com/office/word/2010/wordml" xmlns:w15="http://schemas.microsoft.com/office/word/2012/wordml" xmlns:w16se="http://schemas.microsoft.com/office/word/2015/wordml/symex" xmlns:wpg="http://schemas.microsoft.com/office/word/2010/wordprocessingGroup" xmlns:wpi="http://schemas.microsoft.com/office/word/2010/wordprocessingInk" xmlns:wne="http://schemas.microsoft.com/office/word/2006/wordml" xmlns:wps="http://schemas.microsoft.com/office/word/2010/wordprocessingShape" mc:Ignorable="w14 w15 w16se wp14">
+  <w:endnote w:type="separator" w:id="-1">
+    <w:p>
+      <w:r>
+        <w:separator/>
+      </w:r>
+    </w:p>
+  </w:endnote>
+  <w:endnote w:type="continuationSeparator" w:id="0">
+    <w:p>
+      <w:r>
+        <w:continuationSeparator/>
+      </w:r>
+    </w:p>
+  </w:endnote>
+</w:endnotes>
+</file>
+
+<file path=word/footnotes.xml><?xml version="1.0" encoding="utf-8"?>
+<w:footnotes xmlns:wpc="http://schemas.microsoft.com/office/word/2010/wordprocessingCanvas" xmlns:cx="http://schemas.microsoft.com/office/drawing/2014/chartex" xmlns:mc="http://schemas.openxmlformats.org/markup-compatibility/2006" xmlns:o="urn:schemas-microsoft-com:office:office" xmlns:r="http://schemas.openxmlformats.org/officeDocument/2006/relationships" xmlns:m="http://schemas.openxmlformats.org/officeDocument/2006/math" xmlns:v="urn:schemas-microsoft-com:vml" xmlns:wp14="http://schemas.microsoft.com/office/word/2010/wordprocessingDrawing" xmlns:wp="http://schemas.openxmlformats.org/drawingml/2006/wordprocessingDrawing" xmlns:w10="urn:schemas-microsoft-com:office:word" xmlns:w="http://schemas.openxmlformats.org/wordprocessingml/2006/main" xmlns:w14="http://schemas.microsoft.com/office/word/2010/wordml" xmlns:w15="http://schemas.microsoft.com/office/word/2012/wordml" xmlns:w16se="http://schemas.microsoft.com/office/word/2015/wordml/symex" xmlns:wpg="http://schemas.microsoft.com/office/word/2010/wordprocessingGroup" xmlns:wpi="http://schemas.microsoft.com/office/word/2010/wordprocessingInk" xmlns:wne="http://schemas.microsoft.com/office/word/2006/wordml" xmlns:wps="http://schemas.microsoft.com/office/word/2010/wordprocessingShape" mc:Ignorable="w14 w15 w16se wp14">
+  <w:footnote w:type="separator" w:id="-1">
+    <w:p>
+      <w:r>
+        <w:separator/>
+      </w:r>
+    </w:p>
+  </w:footnote>
+  <w:footnote w:type="continuationSeparator" w:id="0">
+    <w:p>
+      <w:r>
+        <w:continuationSeparator/>
+      </w:r>
+    </w:p>
+  </w:footnote>
+</w:footnotes>
+</file>
+
+<file path=word/header1.xml><?xml version="1.0" encoding="utf-8"?>
+<w:hdr xmlns:wpc="http://schemas.microsoft.com/office/word/2010/wordprocessingCanvas" xmlns:cx="http://schemas.microsoft.com/office/drawing/2014/chartex" xmlns:mc="http://schemas.openxmlformats.org/markup-compatibility/2006" xmlns:o="urn:schemas-microsoft-com:office:office" xmlns:r="http://schemas.openxmlformats.org/officeDocument/2006/relationships" xmlns:m="http://schemas.openxmlformats.org/officeDocument/2006/math" xmlns:v="urn:schemas-microsoft-com:vml" xmlns:wp14="http://schemas.microsoft.com/office/word/2010/wordprocessingDrawing" xmlns:wp="http://schemas.openxmlformats.org/drawingml/2006/wordprocessingDrawing" xmlns:w10="urn:schemas-microsoft-com:office:word" xmlns:w="http://schemas.openxmlformats.org/wordprocessingml/2006/main" xmlns:w14="http://schemas.microsoft.com/office/word/2010/wordml" xmlns:w15="http://schemas.microsoft.com/office/word/2012/wordml" xmlns:w16se="http://schemas.microsoft.com/office/word/2015/wordml/symex" xmlns:wpg="http://schemas.microsoft.com/office/word/2010/wordprocessingGroup" xmlns:wpi="http://schemas.microsoft.com/office/word/2010/wordprocessingInk" xmlns:wne="http://schemas.microsoft.com/office/word/2006/wordml" xmlns:wps="http://schemas.microsoft.com/office/word/2010/wordprocessingShape" mc:Ignorable="w14 w15 w16se wp14">
+  <w:p>
+    <w:pPr>
+      <w:pStyle w:val="En-tte"/>
+    </w:pPr>
+    <w:r>
+      <w:t>[Tapez un texte]</w:t>
+    </w:r>
+  </w:p>
+  <w:p>
+    <w:pPr>
+      <w:ind w:right="360" w:firstLine="360"/>
+    </w:pPr>
+  </w:p>
+</w:hdr>
+</file>
+
+<file path=word/header2.xml><?xml version="1.0" encoding="utf-8"?>
+<w:hdr xmlns:wpc="http://schemas.microsoft.com/office/word/2010/wordprocessingCanvas" xmlns:cx="http://schemas.microsoft.com/office/drawing/2014/chartex" xmlns:mc="http://schemas.openxmlformats.org/markup-compatibility/2006" xmlns:o="urn:schemas-microsoft-com:office:office" xmlns:r="http://schemas.openxmlformats.org/officeDocument/2006/relationships" xmlns:m="http://schemas.openxmlformats.org/officeDocument/2006/math" xmlns:v="urn:schemas-microsoft-com:vml" xmlns:wp14="http://schemas.microsoft.com/office/word/2010/wordprocessingDrawing" xmlns:wp="http://schemas.openxmlformats.org/drawingml/2006/wordprocessingDrawing" xmlns:w10="urn:schemas-microsoft-com:office:word" xmlns:w="http://schemas.openxmlformats.org/wordprocessingml/2006/main" xmlns:w14="http://schemas.microsoft.com/office/word/2010/wordml" xmlns:w15="http://schemas.microsoft.com/office/word/2012/wordml" xmlns:w16se="http://schemas.microsoft.com/office/word/2015/wordml/symex" xmlns:wpg="http://schemas.microsoft.com/office/word/2010/wordprocessingGroup" xmlns:wpi="http://schemas.microsoft.com/office/word/2010/wordprocessingInk" xmlns:wne="http://schemas.microsoft.com/office/word/2006/wordml" xmlns:wps="http://schemas.microsoft.com/office/word/2010/wordprocessingShape" mc:Ignorable="w14 w15 w16se wp14">
+  <w:p>
+    <w:pPr>
+      <w:pStyle w:val="En-tte"/>
+    </w:pPr>
+    <w:r>
+      <w:t>[Tapez un texte]</w:t>
+    </w:r>
+  </w:p>
+  <w:p>
+    <w:pPr>
+      <w:ind w:right="360" w:firstLine="360"/>
+    </w:pPr>
+  </w:p>
+</w:hdr>
+</file>
+
+<file path=word/header3.xml><?xml version="1.0" encoding="utf-8"?>
+<w:hdr xmlns:wpc="http://schemas.microsoft.com/office/word/2010/wordprocessingCanvas" xmlns:cx="http://schemas.microsoft.com/office/drawing/2014/chartex" xmlns:mc="http://schemas.openxmlformats.org/markup-compatibility/2006" xmlns:o="urn:schemas-microsoft-com:office:office" xmlns:r="http://schemas.openxmlformats.org/officeDocument/2006/relationships" xmlns:m="http://schemas.openxmlformats.org/officeDocument/2006/math" xmlns:v="urn:schemas-microsoft-com:vml" xmlns:wp14="http://schemas.microsoft.com/office/word/2010/wordprocessingDrawing" xmlns:wp="http://schemas.openxmlformats.org/drawingml/2006/wordprocessingDrawing" xmlns:w10="urn:schemas-microsoft-com:office:word" xmlns:w="http://schemas.openxmlformats.org/wordprocessingml/2006/main" xmlns:w14="http://schemas.microsoft.com/office/word/2010/wordml" xmlns:w15="http://schemas.microsoft.com/office/word/2012/wordml" xmlns:w16se="http://schemas.microsoft.com/office/word/2015/wordml/symex" xmlns:wpg="http://schemas.microsoft.com/office/word/2010/wordprocessingGroup" xmlns:wpi="http://schemas.microsoft.com/office/word/2010/wordprocessingInk" xmlns:wne="http://schemas.microsoft.com/office/word/2006/wordml" xmlns:wps="http://schemas.microsoft.com/office/word/2010/wordprocessingShape" mc:Ignorable="w14 w15 w16se wp14">
+  <w:p>
+    <w:pPr>
+      <w:tabs>
+        <w:tab w:val="left" w:pos="8730"/>
+      </w:tabs>
+    </w:pPr>
+    <w:r>
+      <w:rPr>
+        <w:noProof/>
+        <w:lang w:eastAsia="fr-CA"/>
+      </w:rPr>
+      <mc:AlternateContent>
+        <mc:Choice Requires="wps">
+          <w:drawing>
+            <wp:anchor distT="0" distB="0" distL="114300" distR="114300" simplePos="0" relativeHeight="251657728" behindDoc="0" locked="0" layoutInCell="1" allowOverlap="1">
+              <wp:simplePos x="0" y="0"/>
+              <wp:positionH relativeFrom="column">
+                <wp:posOffset>106680</wp:posOffset>
+              </wp:positionH>
+              <wp:positionV relativeFrom="paragraph">
+                <wp:posOffset>461010</wp:posOffset>
+              </wp:positionV>
+              <wp:extent cx="5103495" cy="697865"/>
+              <wp:effectExtent l="1905" t="3810" r="0" b="3175"/>
+              <wp:wrapNone/>
+              <wp:docPr id="1" name="Rectangle 3"/>
+              <wp:cNvGraphicFramePr>
+                <a:graphicFrameLocks xmlns:a="http://schemas.openxmlformats.org/drawingml/2006/main"/>
+              </wp:cNvGraphicFramePr>
+              <a:graphic xmlns:a="http://schemas.openxmlformats.org/drawingml/2006/main">
+                <a:graphicData uri="http://schemas.microsoft.com/office/word/2010/wordprocessingShape">
+                  <wps:wsp>
+                    <wps:cNvSpPr>
+                      <a:spLocks noChangeArrowheads="1"/>
+                    </wps:cNvSpPr>
+                    <wps:spPr bwMode="auto">
+                      <a:xfrm>
+                        <a:off x="0" y="0"/>
+                        <a:ext cx="5103495" cy="697865"/>
+                      </a:xfrm>
+                      <a:prstGeom prst="rect">
+                        <a:avLst/>
+                      </a:prstGeom>
+                      <a:gradFill rotWithShape="1">
+                        <a:gsLst>
+                          <a:gs pos="0">
+                            <a:srgbClr val="E89B00">
+                              <a:gamma/>
+                              <a:tint val="0"/>
+                              <a:invGamma/>
+                            </a:srgbClr>
+                          </a:gs>
+                          <a:gs pos="100000">
+                            <a:srgbClr val="E89B00"/>
+                          </a:gs>
+                        </a:gsLst>
+                        <a:lin ang="0" scaled="1"/>
+                      </a:gradFill>
+                      <a:ln>
+                        <a:noFill/>
+                      </a:ln>
+                      <a:extLst>
+                        <a:ext uri="{91240B29-F687-4F45-9708-019B960494DF}">
+                          <a14:hiddenLine xmlns:a14="http://schemas.microsoft.com/office/drawing/2010/main" w="9525">
+                            <a:solidFill>
+                              <a:srgbClr val="000000"/>
+                            </a:solidFill>
+                            <a:miter lim="800000"/>
+                            <a:headEnd/>
+                            <a:tailEnd/>
+                          </a14:hiddenLine>
+                        </a:ext>
+                      </a:extLst>
+                    </wps:spPr>
+                    <wps:bodyPr rot="0" vert="horz" wrap="square" lIns="91440" tIns="45720" rIns="91440" bIns="45720" anchor="t" anchorCtr="0" upright="1">
+                      <a:noAutofit/>
+                    </wps:bodyPr>
+                  </wps:wsp>
+                </a:graphicData>
+              </a:graphic>
+              <wp14:sizeRelH relativeFrom="page">
+                <wp14:pctWidth>0</wp14:pctWidth>
+              </wp14:sizeRelH>
+              <wp14:sizeRelV relativeFrom="page">
+                <wp14:pctHeight>0</wp14:pctHeight>
+              </wp14:sizeRelV>
+            </wp:anchor>
+          </w:drawing>
+        </mc:Choice>
+        <mc:Fallback xmlns:cx1="http://schemas.microsoft.com/office/drawing/2015/9/8/chartex" xmlns:cx2="http://schemas.microsoft.com/office/drawing/2015/10/21/chartex" xmlns:cx3="http://schemas.microsoft.com/office/drawing/2016/5/9/chartex" xmlns:cx4="http://schemas.microsoft.com/office/drawing/2016/5/10/chartex" xmlns:cx5="http://schemas.microsoft.com/office/drawing/2016/5/11/chartex">
+          <w:pict>
+            <v:rect w14:anchorId="5DFAC387" id="Rectangle 3" o:spid="_x0000_s1026" style="position:absolute;margin-left:8.4pt;margin-top:36.3pt;width:401.85pt;height:54.95pt;z-index:251657728;visibility:visible;mso-wrap-style:square;mso-width-percent:0;mso-height-percent:0;mso-wrap-distance-left:9pt;mso-wrap-distance-top:0;mso-wrap-distance-right:9pt;mso-wrap-distance-bottom:0;mso-position-horizontal:absolute;mso-position-horizontal-relative:text;mso-position-vertical:absolute;mso-position-vertical-relative:text;mso-width-percent:0;mso-height-percent:0;mso-width-relative:page;mso-height-relative:page;v-text-anchor:top" o:gfxdata="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" stroked="f">
+              <v:fill color2="#e89b00" rotate="t" angle="90" focus="100%" type="gradient"/>
+            </v:rect>
+          </w:pict>
+        </mc:Fallback>
+      </mc:AlternateContent>
+    </w:r>
+  </w:p>
+</w:hdr>
+</file>
+
+<file path=word/numbering.xml><?xml version="1.0" encoding="utf-8"?>
+<w:numbering xmlns:wpc="http://schemas.microsoft.com/office/word/2010/wordprocessingCanvas" xmlns:cx="http://schemas.microsoft.com/office/drawing/2014/chartex" xmlns:mc="http://schemas.openxmlformats.org/markup-compatibility/2006" xmlns:o="urn:schemas-microsoft-com:office:office" xmlns:r="http://schemas.openxmlformats.org/officeDocument/2006/relationships" xmlns:m="http://schemas.openxmlformats.org/officeDocument/2006/math" xmlns:v="urn:schemas-microsoft-com:vml" xmlns:wp14="http://schemas.microsoft.com/office/word/2010/wordprocessingDrawing" xmlns:wp="http://schemas.openxmlformats.org/drawingml/2006/wordprocessingDrawing" xmlns:w10="urn:schemas-microsoft-com:office:word" xmlns:w="http://schemas.openxmlformats.org/wordprocessingml/2006/main" xmlns:w14="http://schemas.microsoft.com/office/word/2010/wordml" xmlns:w15="http://schemas.microsoft.com/office/word/2012/wordml" xmlns:w16se="http://schemas.microsoft.com/office/word/2015/wordml/symex" xmlns:wpg="http://schemas.microsoft.com/office/word/2010/wordprocessingGroup" xmlns:wpi="http://schemas.microsoft.com/office/word/2010/wordprocessingInk" xmlns:wne="http://schemas.microsoft.com/office/word/2006/wordml" xmlns:wps="http://schemas.microsoft.com/office/word/2010/wordprocessingShape" mc:Ignorable="w14 w15 w16se wp14">
+  <w:abstractNum w:abstractNumId="0" w15:restartNumberingAfterBreak="0">
+    <w:nsid w:val="0A4B12F6"/>
+    <w:multiLevelType w:val="hybridMultilevel"/>
+    <w:tmpl w:val="35A2E0E8"/>
+    <w:lvl w:ilvl="0" w:tplc="0C0C0001">
+      <w:start w:val="1"/>
+      <w:numFmt w:val="bullet"/>
+      <w:lvlText w:val=""/>
+      <w:lvlJc w:val="left"/>
+      <w:pPr>
+        <w:ind w:left="1080" w:hanging="360"/>
+      </w:pPr>
+      <w:rPr>
+        <w:rFonts w:ascii="Symbol" w:hAnsi="Symbol" w:hint="default"/>
+      </w:rPr>
+    </w:lvl>
+    <w:lvl w:ilvl="1" w:tplc="0C0C0003" w:tentative="1">
+      <w:start w:val="1"/>
+      <w:numFmt w:val="bullet"/>
+      <w:lvlText w:val="o"/>
+      <w:lvlJc w:val="left"/>
+      <w:pPr>
+        <w:ind w:left="1800" w:hanging="360"/>
+      </w:pPr>
+      <w:rPr>
+        <w:rFonts w:ascii="Courier New" w:hAnsi="Courier New" w:cs="Courier New" w:hint="default"/>
+      </w:rPr>
+    </w:lvl>
+    <w:lvl w:ilvl="2" w:tplc="0C0C0005" w:tentative="1">
+      <w:start w:val="1"/>
+      <w:numFmt w:val="bullet"/>
+      <w:lvlText w:val=""/>
+      <w:lvlJc w:val="left"/>
+      <w:pPr>
+        <w:ind w:left="2520" w:hanging="360"/>
+      </w:pPr>
+      <w:rPr>
+        <w:rFonts w:ascii="Wingdings" w:hAnsi="Wingdings" w:hint="default"/>
+      </w:rPr>
+    </w:lvl>
+    <w:lvl w:ilvl="3" w:tplc="0C0C0001" w:tentative="1">
+      <w:start w:val="1"/>
+      <w:numFmt w:val="bullet"/>
+      <w:lvlText w:val=""/>
+      <w:lvlJc w:val="left"/>
+      <w:pPr>
+        <w:ind w:left="3240" w:hanging="360"/>
+      </w:pPr>
+      <w:rPr>
+        <w:rFonts w:ascii="Symbol" w:hAnsi="Symbol" w:hint="default"/>
+      </w:rPr>
+    </w:lvl>
+    <w:lvl w:ilvl="4" w:tplc="0C0C0003" w:tentative="1">
+      <w:start w:val="1"/>
+      <w:numFmt w:val="bullet"/>
+      <w:lvlText w:val="o"/>
+      <w:lvlJc w:val="left"/>
+      <w:pPr>
+        <w:ind w:left="3960" w:hanging="360"/>
+      </w:pPr>
+      <w:rPr>
+        <w:rFonts w:ascii="Courier New" w:hAnsi="Courier New" w:cs="Courier New" w:hint="default"/>
+      </w:rPr>
+    </w:lvl>
+    <w:lvl w:ilvl="5" w:tplc="0C0C0005" w:tentative="1">
+      <w:start w:val="1"/>
+      <w:numFmt w:val="bullet"/>
+      <w:lvlText w:val=""/>
+      <w:lvlJc w:val="left"/>
+      <w:pPr>
+        <w:ind w:left="4680" w:hanging="360"/>
+      </w:pPr>
+      <w:rPr>
+        <w:rFonts w:ascii="Wingdings" w:hAnsi="Wingdings" w:hint="default"/>
+      </w:rPr>
+    </w:lvl>
+    <w:lvl w:ilvl="6" w:tplc="0C0C0001" w:tentative="1">
+      <w:start w:val="1"/>
+      <w:numFmt w:val="bullet"/>
+      <w:lvlText w:val=""/>
+      <w:lvlJc w:val="left"/>
+      <w:pPr>
+        <w:ind w:left="5400" w:hanging="360"/>
+      </w:pPr>
+      <w:rPr>
+        <w:rFonts w:ascii="Symbol" w:hAnsi="Symbol" w:hint="default"/>
+      </w:rPr>
+    </w:lvl>
+    <w:lvl w:ilvl="7" w:tplc="0C0C0003" w:tentative="1">
+      <w:start w:val="1"/>
+      <w:numFmt w:val="bullet"/>
+      <w:lvlText w:val="o"/>
+      <w:lvlJc w:val="left"/>
+      <w:pPr>
+        <w:ind w:left="6120" w:hanging="360"/>
+      </w:pPr>
+      <w:rPr>
+        <w:rFonts w:ascii="Courier New" w:hAnsi="Courier New" w:cs="Courier New" w:hint="default"/>
+      </w:rPr>
+    </w:lvl>
+    <w:lvl w:ilvl="8" w:tplc="0C0C0005" w:tentative="1">
+      <w:start w:val="1"/>
+      <w:numFmt w:val="bullet"/>
+      <w:lvlText w:val=""/>
+      <w:lvlJc w:val="left"/>
+      <w:pPr>
+        <w:ind w:left="6840" w:hanging="360"/>
+      </w:pPr>
+      <w:rPr>
+        <w:rFonts w:ascii="Wingdings" w:hAnsi="Wingdings" w:hint="default"/>
+      </w:rPr>
+    </w:lvl>
+  </w:abstractNum>
+  <w:abstractNum w:abstractNumId="1" w15:restartNumberingAfterBreak="0">
+    <w:nsid w:val="20546C4F"/>
+    <w:multiLevelType w:val="hybridMultilevel"/>
+    <w:tmpl w:val="78C21272"/>
+    <w:lvl w:ilvl="0" w:tplc="040C0001">
+      <w:start w:val="1"/>
+      <w:numFmt w:val="bullet"/>
+      <w:lvlText w:val=""/>
+      <w:lvlJc w:val="left"/>
+      <w:pPr>
+        <w:tabs>
+          <w:tab w:val="num" w:pos="720"/>
+        </w:tabs>
+        <w:ind w:left="720" w:hanging="360"/>
+      </w:pPr>
+      <w:rPr>
+        <w:rFonts w:ascii="Symbol" w:hAnsi="Symbol" w:hint="default"/>
+      </w:rPr>
+    </w:lvl>
+    <w:lvl w:ilvl="1" w:tplc="1270C13A">
+      <w:start w:val="1"/>
+      <w:numFmt w:val="bullet"/>
+      <w:lvlText w:val=""/>
+      <w:lvlJc w:val="left"/>
+      <w:pPr>
+        <w:tabs>
+          <w:tab w:val="num" w:pos="1440"/>
+        </w:tabs>
+        <w:ind w:left="1440" w:hanging="360"/>
+      </w:pPr>
+      <w:rPr>
+        <w:rFonts w:ascii="Symbol" w:hAnsi="Symbol" w:hint="default"/>
+        <w:color w:val="auto"/>
+      </w:rPr>
+    </w:lvl>
+    <w:lvl w:ilvl="2" w:tplc="040C0005" w:tentative="1">
+      <w:start w:val="1"/>
+      <w:numFmt w:val="bullet"/>
+      <w:lvlText w:val=""/>
+      <w:lvlJc w:val="left"/>
+      <w:pPr>
+        <w:tabs>
+          <w:tab w:val="num" w:pos="2160"/>
+        </w:tabs>
+        <w:ind w:left="2160" w:hanging="360"/>
+      </w:pPr>
+      <w:rPr>
+        <w:rFonts w:ascii="Wingdings" w:hAnsi="Wingdings" w:hint="default"/>
+      </w:rPr>
+    </w:lvl>
+    <w:lvl w:ilvl="3" w:tplc="040C0001" w:tentative="1">
+      <w:start w:val="1"/>
+      <w:numFmt w:val="bullet"/>
+      <w:lvlText w:val=""/>
+      <w:lvlJc w:val="left"/>
+      <w:pPr>
+        <w:tabs>
+          <w:tab w:val="num" w:pos="2880"/>
+        </w:tabs>
+        <w:ind w:left="2880" w:hanging="360"/>
+      </w:pPr>
+      <w:rPr>
+        <w:rFonts w:ascii="Symbol" w:hAnsi="Symbol" w:hint="default"/>
+      </w:rPr>
+    </w:lvl>
+    <w:lvl w:ilvl="4" w:tplc="040C0003" w:tentative="1">
+      <w:start w:val="1"/>
+      <w:numFmt w:val="bullet"/>
+      <w:lvlText w:val="o"/>
+      <w:lvlJc w:val="left"/>
+      <w:pPr>
+        <w:tabs>
+          <w:tab w:val="num" w:pos="3600"/>
+        </w:tabs>
+        <w:ind w:left="3600" w:hanging="360"/>
+      </w:pPr>
+      <w:rPr>
+        <w:rFonts w:ascii="Courier New" w:hAnsi="Courier New" w:cs="Courier New" w:hint="default"/>
+      </w:rPr>
+    </w:lvl>
+    <w:lvl w:ilvl="5" w:tplc="040C0005" w:tentative="1">
+      <w:start w:val="1"/>
+      <w:numFmt w:val="bullet"/>
+      <w:lvlText w:val=""/>
+      <w:lvlJc w:val="left"/>
+      <w:pPr>
+        <w:tabs>
+          <w:tab w:val="num" w:pos="4320"/>
+        </w:tabs>
+        <w:ind w:left="4320" w:hanging="360"/>
+      </w:pPr>
+      <w:rPr>
+        <w:rFonts w:ascii="Wingdings" w:hAnsi="Wingdings" w:hint="default"/>
+      </w:rPr>
+    </w:lvl>
+    <w:lvl w:ilvl="6" w:tplc="040C0001" w:tentative="1">
+      <w:start w:val="1"/>
+      <w:numFmt w:val="bullet"/>
+      <w:lvlText w:val=""/>
+      <w:lvlJc w:val="left"/>
+      <w:pPr>
+        <w:tabs>
+          <w:tab w:val="num" w:pos="5040"/>
+        </w:tabs>
+        <w:ind w:left="5040" w:hanging="360"/>
+      </w:pPr>
+      <w:rPr>
+        <w:rFonts w:ascii="Symbol" w:hAnsi="Symbol" w:hint="default"/>
+      </w:rPr>
+    </w:lvl>
+    <w:lvl w:ilvl="7" w:tplc="040C0003" w:tentative="1">
+      <w:start w:val="1"/>
+      <w:numFmt w:val="bullet"/>
+      <w:lvlText w:val="o"/>
+      <w:lvlJc w:val="left"/>
+      <w:pPr>
+        <w:tabs>
+          <w:tab w:val="num" w:pos="5760"/>
+        </w:tabs>
+        <w:ind w:left="5760" w:hanging="360"/>
+      </w:pPr>
+      <w:rPr>
+        <w:rFonts w:ascii="Courier New" w:hAnsi="Courier New" w:cs="Courier New" w:hint="default"/>
+      </w:rPr>
+    </w:lvl>
+    <w:lvl w:ilvl="8" w:tplc="040C0005" w:tentative="1">
+      <w:start w:val="1"/>
+      <w:numFmt w:val="bullet"/>
+      <w:lvlText w:val=""/>
+      <w:lvlJc w:val="left"/>
+      <w:pPr>
+        <w:tabs>
+          <w:tab w:val="num" w:pos="6480"/>
+        </w:tabs>
+        <w:ind w:left="6480" w:hanging="360"/>
+      </w:pPr>
+      <w:rPr>
+        <w:rFonts w:ascii="Wingdings" w:hAnsi="Wingdings" w:hint="default"/>
+      </w:rPr>
+    </w:lvl>
+  </w:abstractNum>
+  <w:abstractNum w:abstractNumId="2" w15:restartNumberingAfterBreak="0">
+    <w:nsid w:val="2B2C6943"/>
+    <w:multiLevelType w:val="hybridMultilevel"/>
+    <w:tmpl w:val="051C4810"/>
+    <w:lvl w:ilvl="0" w:tplc="0C0C0001">
+      <w:start w:val="1"/>
+      <w:numFmt w:val="bullet"/>
+      <w:lvlText w:val=""/>
+      <w:lvlJc w:val="left"/>
+      <w:pPr>
+        <w:ind w:left="1080" w:hanging="360"/>
+      </w:pPr>
+      <w:rPr>
+        <w:rFonts w:ascii="Symbol" w:hAnsi="Symbol" w:hint="default"/>
+      </w:rPr>
+    </w:lvl>
+    <w:lvl w:ilvl="1" w:tplc="0C0C0003" w:tentative="1">
+      <w:start w:val="1"/>
+      <w:numFmt w:val="bullet"/>
+      <w:lvlText w:val="o"/>
+      <w:lvlJc w:val="left"/>
+      <w:pPr>
+        <w:ind w:left="1800" w:hanging="360"/>
+      </w:pPr>
+      <w:rPr>
+        <w:rFonts w:ascii="Courier New" w:hAnsi="Courier New" w:cs="Courier New" w:hint="default"/>
+      </w:rPr>
+    </w:lvl>
+    <w:lvl w:ilvl="2" w:tplc="0C0C0005" w:tentative="1">
+      <w:start w:val="1"/>
+      <w:numFmt w:val="bullet"/>
+      <w:lvlText w:val=""/>
+      <w:lvlJc w:val="left"/>
+      <w:pPr>
+        <w:ind w:left="2520" w:hanging="360"/>
+      </w:pPr>
+      <w:rPr>
+        <w:rFonts w:ascii="Wingdings" w:hAnsi="Wingdings" w:hint="default"/>
+      </w:rPr>
+    </w:lvl>
+    <w:lvl w:ilvl="3" w:tplc="0C0C0001" w:tentative="1">
+      <w:start w:val="1"/>
+      <w:numFmt w:val="bullet"/>
+      <w:lvlText w:val=""/>
+      <w:lvlJc w:val="left"/>
+      <w:pPr>
+        <w:ind w:left="3240" w:hanging="360"/>
+      </w:pPr>
+      <w:rPr>
+        <w:rFonts w:ascii="Symbol" w:hAnsi="Symbol" w:hint="default"/>
+      </w:rPr>
+    </w:lvl>
+    <w:lvl w:ilvl="4" w:tplc="0C0C0003" w:tentative="1">
+      <w:start w:val="1"/>
+      <w:numFmt w:val="bullet"/>
+      <w:lvlText w:val="o"/>
+      <w:lvlJc w:val="left"/>
+      <w:pPr>
+        <w:ind w:left="3960" w:hanging="360"/>
+      </w:pPr>
+      <w:rPr>
+        <w:rFonts w:ascii="Courier New" w:hAnsi="Courier New" w:cs="Courier New" w:hint="default"/>
+      </w:rPr>
+    </w:lvl>
+    <w:lvl w:ilvl="5" w:tplc="0C0C0005" w:tentative="1">
+      <w:start w:val="1"/>
+      <w:numFmt w:val="bullet"/>
+      <w:lvlText w:val=""/>
+      <w:lvlJc w:val="left"/>
+      <w:pPr>
+        <w:ind w:left="4680" w:hanging="360"/>
+      </w:pPr>
+      <w:rPr>
+        <w:rFonts w:ascii="Wingdings" w:hAnsi="Wingdings" w:hint="default"/>
+      </w:rPr>
+    </w:lvl>
+    <w:lvl w:ilvl="6" w:tplc="0C0C0001" w:tentative="1">
+      <w:start w:val="1"/>
+      <w:numFmt w:val="bullet"/>
+      <w:lvlText w:val=""/>
+      <w:lvlJc w:val="left"/>
+      <w:pPr>
+        <w:ind w:left="5400" w:hanging="360"/>
+      </w:pPr>
+      <w:rPr>
+        <w:rFonts w:ascii="Symbol" w:hAnsi="Symbol" w:hint="default"/>
+      </w:rPr>
+    </w:lvl>
+    <w:lvl w:ilvl="7" w:tplc="0C0C0003" w:tentative="1">
+      <w:start w:val="1"/>
+      <w:numFmt w:val="bullet"/>
+      <w:lvlText w:val="o"/>
+      <w:lvlJc w:val="left"/>
+      <w:pPr>
+        <w:ind w:left="6120" w:hanging="360"/>
+      </w:pPr>
+      <w:rPr>
+        <w:rFonts w:ascii="Courier New" w:hAnsi="Courier New" w:cs="Courier New" w:hint="default"/>
+      </w:rPr>
+    </w:lvl>
+    <w:lvl w:ilvl="8" w:tplc="0C0C0005" w:tentative="1">
+      <w:start w:val="1"/>
+      <w:numFmt w:val="bullet"/>
+      <w:lvlText w:val=""/>
+      <w:lvlJc w:val="left"/>
+      <w:pPr>
+        <w:ind w:left="6840" w:hanging="360"/>
+      </w:pPr>
+      <w:rPr>
+        <w:rFonts w:ascii="Wingdings" w:hAnsi="Wingdings" w:hint="default"/>
+      </w:rPr>
+    </w:lvl>
+  </w:abstractNum>
+  <w:abstractNum w:abstractNumId="3" w15:restartNumberingAfterBreak="0">
+    <w:nsid w:val="334649AC"/>
+    <w:multiLevelType w:val="hybridMultilevel"/>
+    <w:tmpl w:val="1906522E"/>
+    <w:lvl w:ilvl="0" w:tplc="0C0C0001">
+      <w:start w:val="1"/>
+      <w:numFmt w:val="bullet"/>
+      <w:lvlText w:val=""/>
+      <w:lvlJc w:val="left"/>
+      <w:pPr>
+        <w:ind w:left="723" w:hanging="360"/>
+      </w:pPr>
+      <w:rPr>
+        <w:rFonts w:ascii="Symbol" w:hAnsi="Symbol" w:hint="default"/>
+      </w:rPr>
+    </w:lvl>
+    <w:lvl w:ilvl="1" w:tplc="0C0C0003" w:tentative="1">
+      <w:start w:val="1"/>
+      <w:numFmt w:val="bullet"/>
+      <w:lvlText w:val="o"/>
+      <w:lvlJc w:val="left"/>
+      <w:pPr>
+        <w:ind w:left="1443" w:hanging="360"/>
+      </w:pPr>
+      <w:rPr>
+        <w:rFonts w:ascii="Courier New" w:hAnsi="Courier New" w:cs="Courier New" w:hint="default"/>
+      </w:rPr>
+    </w:lvl>
+    <w:lvl w:ilvl="2" w:tplc="0C0C0005" w:tentative="1">
+      <w:start w:val="1"/>
+      <w:numFmt w:val="bullet"/>
+      <w:lvlText w:val=""/>
+      <w:lvlJc w:val="left"/>
+      <w:pPr>
+        <w:ind w:left="2163" w:hanging="360"/>
+      </w:pPr>
+      <w:rPr>
+        <w:rFonts w:ascii="Wingdings" w:hAnsi="Wingdings" w:hint="default"/>
+      </w:rPr>
+    </w:lvl>
+    <w:lvl w:ilvl="3" w:tplc="0C0C0001" w:tentative="1">
+      <w:start w:val="1"/>
+      <w:numFmt w:val="bullet"/>
+      <w:lvlText w:val=""/>
+      <w:lvlJc w:val="left"/>
+      <w:pPr>
+        <w:ind w:left="2883" w:hanging="360"/>
+      </w:pPr>
+      <w:rPr>
+        <w:rFonts w:ascii="Symbol" w:hAnsi="Symbol" w:hint="default"/>
+      </w:rPr>
+    </w:lvl>
+    <w:lvl w:ilvl="4" w:tplc="0C0C0003" w:tentative="1">
+      <w:start w:val="1"/>
+      <w:numFmt w:val="bullet"/>
+      <w:lvlText w:val="o"/>
+      <w:lvlJc w:val="left"/>
+      <w:pPr>
+        <w:ind w:left="3603" w:hanging="360"/>
+      </w:pPr>
+      <w:rPr>
+        <w:rFonts w:ascii="Courier New" w:hAnsi="Courier New" w:cs="Courier New" w:hint="default"/>
+      </w:rPr>
+    </w:lvl>
+    <w:lvl w:ilvl="5" w:tplc="0C0C0005" w:tentative="1">
+      <w:start w:val="1"/>
+      <w:numFmt w:val="bullet"/>
+      <w:lvlText w:val=""/>
+      <w:lvlJc w:val="left"/>
+      <w:pPr>
+        <w:ind w:left="4323" w:hanging="360"/>
+      </w:pPr>
+      <w:rPr>
+        <w:rFonts w:ascii="Wingdings" w:hAnsi="Wingdings" w:hint="default"/>
+      </w:rPr>
+    </w:lvl>
+    <w:lvl w:ilvl="6" w:tplc="0C0C0001" w:tentative="1">
+      <w:start w:val="1"/>
+      <w:numFmt w:val="bullet"/>
+      <w:lvlText w:val=""/>
+      <w:lvlJc w:val="left"/>
+      <w:pPr>
+        <w:ind w:left="5043" w:hanging="360"/>
+      </w:pPr>
+      <w:rPr>
+        <w:rFonts w:ascii="Symbol" w:hAnsi="Symbol" w:hint="default"/>
+      </w:rPr>
+    </w:lvl>
+    <w:lvl w:ilvl="7" w:tplc="0C0C0003" w:tentative="1">
+      <w:start w:val="1"/>
+      <w:numFmt w:val="bullet"/>
+      <w:lvlText w:val="o"/>
+      <w:lvlJc w:val="left"/>
+      <w:pPr>
+        <w:ind w:left="5763" w:hanging="360"/>
+      </w:pPr>
+      <w:rPr>
+        <w:rFonts w:ascii="Courier New" w:hAnsi="Courier New" w:cs="Courier New" w:hint="default"/>
+      </w:rPr>
+    </w:lvl>
+    <w:lvl w:ilvl="8" w:tplc="0C0C0005" w:tentative="1">
+      <w:start w:val="1"/>
+      <w:numFmt w:val="bullet"/>
+      <w:lvlText w:val=""/>
+      <w:lvlJc w:val="left"/>
+      <w:pPr>
+        <w:ind w:left="6483" w:hanging="360"/>
+      </w:pPr>
+      <w:rPr>
+        <w:rFonts w:ascii="Wingdings" w:hAnsi="Wingdings" w:hint="default"/>
+      </w:rPr>
+    </w:lvl>
+  </w:abstractNum>
+  <w:abstractNum w:abstractNumId="4" w15:restartNumberingAfterBreak="0">
+    <w:nsid w:val="3F5322F9"/>
+    <w:multiLevelType w:val="hybridMultilevel"/>
+    <w:tmpl w:val="BC06A4DA"/>
+    <w:lvl w:ilvl="0" w:tplc="0C0C0001">
+      <w:start w:val="1"/>
+      <w:numFmt w:val="bullet"/>
+      <w:lvlText w:val=""/>
+      <w:lvlJc w:val="left"/>
+      <w:pPr>
+        <w:ind w:left="720" w:hanging="360"/>
+      </w:pPr>
+      <w:rPr>
+        <w:rFonts w:ascii="Symbol" w:hAnsi="Symbol" w:hint="default"/>
+      </w:rPr>
+    </w:lvl>
+    <w:lvl w:ilvl="1" w:tplc="0C0C0003" w:tentative="1">
+      <w:start w:val="1"/>
+      <w:numFmt w:val="bullet"/>
+      <w:lvlText w:val="o"/>
+      <w:lvlJc w:val="left"/>
+      <w:pPr>
+        <w:ind w:left="1440" w:hanging="360"/>
+      </w:pPr>
+      <w:rPr>
+        <w:rFonts w:ascii="Courier New" w:hAnsi="Courier New" w:cs="Courier New" w:hint="default"/>
+      </w:rPr>
+    </w:lvl>
+    <w:lvl w:ilvl="2" w:tplc="0C0C0005" w:tentative="1">
+      <w:start w:val="1"/>
+      <w:numFmt w:val="bullet"/>
+      <w:lvlText w:val=""/>
+      <w:lvlJc w:val="left"/>
+      <w:pPr>
+        <w:ind w:left="2160" w:hanging="360"/>
+      </w:pPr>
+      <w:rPr>
+        <w:rFonts w:ascii="Wingdings" w:hAnsi="Wingdings" w:hint="default"/>
+      </w:rPr>
+    </w:lvl>
+    <w:lvl w:ilvl="3" w:tplc="0C0C0001" w:tentative="1">
+      <w:start w:val="1"/>
+      <w:numFmt w:val="bullet"/>
+      <w:lvlText w:val=""/>
+      <w:lvlJc w:val="left"/>
+      <w:pPr>
+        <w:ind w:left="2880" w:hanging="360"/>
+      </w:pPr>
+      <w:rPr>
+        <w:rFonts w:ascii="Symbol" w:hAnsi="Symbol" w:hint="default"/>
+      </w:rPr>
+    </w:lvl>
+    <w:lvl w:ilvl="4" w:tplc="0C0C0003" w:tentative="1">
+      <w:start w:val="1"/>
+      <w:numFmt w:val="bullet"/>
+      <w:lvlText w:val="o"/>
+      <w:lvlJc w:val="left"/>
+      <w:pPr>
+        <w:ind w:left="3600" w:hanging="360"/>
+      </w:pPr>
+      <w:rPr>
+        <w:rFonts w:ascii="Courier New" w:hAnsi="Courier New" w:cs="Courier New" w:hint="default"/>
+      </w:rPr>
+    </w:lvl>
+    <w:lvl w:ilvl="5" w:tplc="0C0C0005" w:tentative="1">
+      <w:start w:val="1"/>
+      <w:numFmt w:val="bullet"/>
+      <w:lvlText w:val=""/>
+      <w:lvlJc w:val="left"/>
+      <w:pPr>
+        <w:ind w:left="4320" w:hanging="360"/>
+      </w:pPr>
+      <w:rPr>
+        <w:rFonts w:ascii="Wingdings" w:hAnsi="Wingdings" w:hint="default"/>
+      </w:rPr>
+    </w:lvl>
+    <w:lvl w:ilvl="6" w:tplc="0C0C0001" w:tentative="1">
+      <w:start w:val="1"/>
+      <w:numFmt w:val="bullet"/>
+      <w:lvlText w:val=""/>
+      <w:lvlJc w:val="left"/>
+      <w:pPr>
+        <w:ind w:left="5040" w:hanging="360"/>
+      </w:pPr>
+      <w:rPr>
+        <w:rFonts w:ascii="Symbol" w:hAnsi="Symbol" w:hint="default"/>
+      </w:rPr>
+    </w:lvl>
+    <w:lvl w:ilvl="7" w:tplc="0C0C0003" w:tentative="1">
+      <w:start w:val="1"/>
+      <w:numFmt w:val="bullet"/>
+      <w:lvlText w:val="o"/>
+      <w:lvlJc w:val="left"/>
+      <w:pPr>
+        <w:ind w:left="5760" w:hanging="360"/>
+      </w:pPr>
+      <w:rPr>
+        <w:rFonts w:ascii="Courier New" w:hAnsi="Courier New" w:cs="Courier New" w:hint="default"/>
+      </w:rPr>
+    </w:lvl>
+    <w:lvl w:ilvl="8" w:tplc="0C0C0005" w:tentative="1">
+      <w:start w:val="1"/>
+      <w:numFmt w:val="bullet"/>
+      <w:lvlText w:val=""/>
+      <w:lvlJc w:val="left"/>
+      <w:pPr>
+        <w:ind w:left="6480" w:hanging="360"/>
+      </w:pPr>
+      <w:rPr>
+        <w:rFonts w:ascii="Wingdings" w:hAnsi="Wingdings" w:hint="default"/>
+      </w:rPr>
+    </w:lvl>
+  </w:abstractNum>
+  <w:abstractNum w:abstractNumId="5" w15:restartNumberingAfterBreak="0">
+    <w:nsid w:val="4BC1681B"/>
+    <w:multiLevelType w:val="hybridMultilevel"/>
+    <w:tmpl w:val="6178D650"/>
+    <w:lvl w:ilvl="0" w:tplc="8B64FFE6">
+      <w:start w:val="1"/>
+      <w:numFmt w:val="bullet"/>
+      <w:pStyle w:val="monstyle2"/>
+      <w:lvlText w:val=""/>
+      <w:lvlJc w:val="left"/>
+      <w:pPr>
+        <w:tabs>
+          <w:tab w:val="num" w:pos="720"/>
+        </w:tabs>
+        <w:ind w:left="720" w:hanging="360"/>
+      </w:pPr>
+      <w:rPr>
+        <w:rFonts w:ascii="Symbol" w:hAnsi="Symbol" w:hint="default"/>
+        <w:color w:val="auto"/>
+      </w:rPr>
+    </w:lvl>
+    <w:lvl w:ilvl="1" w:tplc="0C0C0003" w:tentative="1">
+      <w:start w:val="1"/>
+      <w:numFmt w:val="bullet"/>
+      <w:lvlText w:val="o"/>
+      <w:lvlJc w:val="left"/>
+      <w:pPr>
+        <w:tabs>
+          <w:tab w:val="num" w:pos="1440"/>
+        </w:tabs>
+        <w:ind w:left="1440" w:hanging="360"/>
+      </w:pPr>
+      <w:rPr>
+        <w:rFonts w:ascii="Courier New" w:hAnsi="Courier New" w:cs="Courier New" w:hint="default"/>
+      </w:rPr>
+    </w:lvl>
+    <w:lvl w:ilvl="2" w:tplc="0C0C0005" w:tentative="1">
+      <w:start w:val="1"/>
+      <w:numFmt w:val="bullet"/>
+      <w:lvlText w:val=""/>
+      <w:lvlJc w:val="left"/>
+      <w:pPr>
+        <w:tabs>
+          <w:tab w:val="num" w:pos="2160"/>
+        </w:tabs>
+        <w:ind w:left="2160" w:hanging="360"/>
+      </w:pPr>
+      <w:rPr>
+        <w:rFonts w:ascii="Wingdings" w:hAnsi="Wingdings" w:hint="default"/>
+      </w:rPr>
+    </w:lvl>
+    <w:lvl w:ilvl="3" w:tplc="0C0C0001" w:tentative="1">
+      <w:start w:val="1"/>
+      <w:numFmt w:val="bullet"/>
+      <w:lvlText w:val=""/>
+      <w:lvlJc w:val="left"/>
+      <w:pPr>
+        <w:tabs>
+          <w:tab w:val="num" w:pos="2880"/>
+        </w:tabs>
+        <w:ind w:left="2880" w:hanging="360"/>
+      </w:pPr>
+      <w:rPr>
+        <w:rFonts w:ascii="Symbol" w:hAnsi="Symbol" w:hint="default"/>
+      </w:rPr>
+    </w:lvl>
+    <w:lvl w:ilvl="4" w:tplc="0C0C0003" w:tentative="1">
+      <w:start w:val="1"/>
+      <w:numFmt w:val="bullet"/>
+      <w:lvlText w:val="o"/>
+      <w:lvlJc w:val="left"/>
+      <w:pPr>
+        <w:tabs>
+          <w:tab w:val="num" w:pos="3600"/>
+        </w:tabs>
+        <w:ind w:left="3600" w:hanging="360"/>
+      </w:pPr>
+      <w:rPr>
+        <w:rFonts w:ascii="Courier New" w:hAnsi="Courier New" w:cs="Courier New" w:hint="default"/>
+      </w:rPr>
+    </w:lvl>
+    <w:lvl w:ilvl="5" w:tplc="0C0C0005" w:tentative="1">
+      <w:start w:val="1"/>
+      <w:numFmt w:val="bullet"/>
+      <w:lvlText w:val=""/>
+      <w:lvlJc w:val="left"/>
+      <w:pPr>
+        <w:tabs>
+          <w:tab w:val="num" w:pos="4320"/>
+        </w:tabs>
+        <w:ind w:left="4320" w:hanging="360"/>
+      </w:pPr>
+      <w:rPr>
+        <w:rFonts w:ascii="Wingdings" w:hAnsi="Wingdings" w:hint="default"/>
+      </w:rPr>
+    </w:lvl>
+    <w:lvl w:ilvl="6" w:tplc="0C0C0001" w:tentative="1">
+      <w:start w:val="1"/>
+      <w:numFmt w:val="bullet"/>
+      <w:lvlText w:val=""/>
+      <w:lvlJc w:val="left"/>
+      <w:pPr>
+        <w:tabs>
+          <w:tab w:val="num" w:pos="5040"/>
+        </w:tabs>
+        <w:ind w:left="5040" w:hanging="360"/>
+      </w:pPr>
+      <w:rPr>
+        <w:rFonts w:ascii="Symbol" w:hAnsi="Symbol" w:hint="default"/>
+      </w:rPr>
+    </w:lvl>
+    <w:lvl w:ilvl="7" w:tplc="0C0C0003" w:tentative="1">
+      <w:start w:val="1"/>
+      <w:numFmt w:val="bullet"/>
+      <w:lvlText w:val="o"/>
+      <w:lvlJc w:val="left"/>
+      <w:pPr>
+        <w:tabs>
+          <w:tab w:val="num" w:pos="5760"/>
+        </w:tabs>
+        <w:ind w:left="5760" w:hanging="360"/>
+      </w:pPr>
+      <w:rPr>
+        <w:rFonts w:ascii="Courier New" w:hAnsi="Courier New" w:cs="Courier New" w:hint="default"/>
+      </w:rPr>
+    </w:lvl>
+    <w:lvl w:ilvl="8" w:tplc="0C0C0005" w:tentative="1">
+      <w:start w:val="1"/>
+      <w:numFmt w:val="bullet"/>
+      <w:lvlText w:val=""/>
+      <w:lvlJc w:val="left"/>
+      <w:pPr>
+        <w:tabs>
+          <w:tab w:val="num" w:pos="6480"/>
+        </w:tabs>
+        <w:ind w:left="6480" w:hanging="360"/>
+      </w:pPr>
+      <w:rPr>
+        <w:rFonts w:ascii="Wingdings" w:hAnsi="Wingdings" w:hint="default"/>
+      </w:rPr>
+    </w:lvl>
+  </w:abstractNum>
+  <w:abstractNum w:abstractNumId="6" w15:restartNumberingAfterBreak="0">
+    <w:nsid w:val="4C9B204E"/>
+    <w:multiLevelType w:val="hybridMultilevel"/>
+    <w:tmpl w:val="F216D48C"/>
+    <w:lvl w:ilvl="0" w:tplc="0C0C0001">
+      <w:start w:val="1"/>
+      <w:numFmt w:val="bullet"/>
+      <w:lvlText w:val=""/>
+      <w:lvlJc w:val="left"/>
+      <w:pPr>
+        <w:ind w:left="1440" w:hanging="360"/>
+      </w:pPr>
+      <w:rPr>
+        <w:rFonts w:ascii="Symbol" w:hAnsi="Symbol" w:hint="default"/>
+      </w:rPr>
+    </w:lvl>
+    <w:lvl w:ilvl="1" w:tplc="0C0C0003" w:tentative="1">
+      <w:start w:val="1"/>
+      <w:numFmt w:val="bullet"/>
+      <w:lvlText w:val="o"/>
+      <w:lvlJc w:val="left"/>
+      <w:pPr>
+        <w:ind w:left="2160" w:hanging="360"/>
+      </w:pPr>
+      <w:rPr>
+        <w:rFonts w:ascii="Courier New" w:hAnsi="Courier New" w:cs="Courier New" w:hint="default"/>
+      </w:rPr>
+    </w:lvl>
+    <w:lvl w:ilvl="2" w:tplc="0C0C0005" w:tentative="1">
+      <w:start w:val="1"/>
+      <w:numFmt w:val="bullet"/>
+      <w:lvlText w:val=""/>
+      <w:lvlJc w:val="left"/>
+      <w:pPr>
+        <w:ind w:left="2880" w:hanging="360"/>
+      </w:pPr>
+      <w:rPr>
+        <w:rFonts w:ascii="Wingdings" w:hAnsi="Wingdings" w:hint="default"/>
+      </w:rPr>
+    </w:lvl>
+    <w:lvl w:ilvl="3" w:tplc="0C0C0001" w:tentative="1">
+      <w:start w:val="1"/>
+      <w:numFmt w:val="bullet"/>
+      <w:lvlText w:val=""/>
+      <w:lvlJc w:val="left"/>
+      <w:pPr>
+        <w:ind w:left="3600" w:hanging="360"/>
+      </w:pPr>
+      <w:rPr>
+        <w:rFonts w:ascii="Symbol" w:hAnsi="Symbol" w:hint="default"/>
+      </w:rPr>
+    </w:lvl>
+    <w:lvl w:ilvl="4" w:tplc="0C0C0003" w:tentative="1">
+      <w:start w:val="1"/>
+      <w:numFmt w:val="bullet"/>
+      <w:lvlText w:val="o"/>
+      <w:lvlJc w:val="left"/>
+      <w:pPr>
+        <w:ind w:left="4320" w:hanging="360"/>
+      </w:pPr>
+      <w:rPr>
+        <w:rFonts w:ascii="Courier New" w:hAnsi="Courier New" w:cs="Courier New" w:hint="default"/>
+      </w:rPr>
+    </w:lvl>
+    <w:lvl w:ilvl="5" w:tplc="0C0C0005" w:tentative="1">
+      <w:start w:val="1"/>
+      <w:numFmt w:val="bullet"/>
+      <w:lvlText w:val=""/>
+      <w:lvlJc w:val="left"/>
+      <w:pPr>
+        <w:ind w:left="5040" w:hanging="360"/>
+      </w:pPr>
+      <w:rPr>
+        <w:rFonts w:ascii="Wingdings" w:hAnsi="Wingdings" w:hint="default"/>
+      </w:rPr>
+    </w:lvl>
+    <w:lvl w:ilvl="6" w:tplc="0C0C0001" w:tentative="1">
+      <w:start w:val="1"/>
+      <w:numFmt w:val="bullet"/>
+      <w:lvlText w:val=""/>
+      <w:lvlJc w:val="left"/>
+      <w:pPr>
+        <w:ind w:left="5760" w:hanging="360"/>
+      </w:pPr>
+      <w:rPr>
+        <w:rFonts w:ascii="Symbol" w:hAnsi="Symbol" w:hint="default"/>
+      </w:rPr>
+    </w:lvl>
+    <w:lvl w:ilvl="7" w:tplc="0C0C0003" w:tentative="1">
+      <w:start w:val="1"/>
+      <w:numFmt w:val="bullet"/>
+      <w:lvlText w:val="o"/>
+      <w:lvlJc w:val="left"/>
+      <w:pPr>
+        <w:ind w:left="6480" w:hanging="360"/>
+      </w:pPr>
+      <w:rPr>
+        <w:rFonts w:ascii="Courier New" w:hAnsi="Courier New" w:cs="Courier New" w:hint="default"/>
+      </w:rPr>
+    </w:lvl>
+    <w:lvl w:ilvl="8" w:tplc="0C0C0005" w:tentative="1">
+      <w:start w:val="1"/>
+      <w:numFmt w:val="bullet"/>
+      <w:lvlText w:val=""/>
+      <w:lvlJc w:val="left"/>
+      <w:pPr>
+        <w:ind w:left="7200" w:hanging="360"/>
+      </w:pPr>
+      <w:rPr>
+        <w:rFonts w:ascii="Wingdings" w:hAnsi="Wingdings" w:hint="default"/>
+      </w:rPr>
+    </w:lvl>
+  </w:abstractNum>
+  <w:abstractNum w:abstractNumId="7" w15:restartNumberingAfterBreak="0">
+    <w:nsid w:val="4DD64A87"/>
+    <w:multiLevelType w:val="hybridMultilevel"/>
+    <w:tmpl w:val="A6467F0C"/>
+    <w:lvl w:ilvl="0" w:tplc="0C0C0001">
+      <w:start w:val="1"/>
+      <w:numFmt w:val="bullet"/>
+      <w:lvlText w:val=""/>
+      <w:lvlJc w:val="left"/>
+      <w:pPr>
+        <w:ind w:left="742" w:hanging="360"/>
+      </w:pPr>
+      <w:rPr>
+        <w:rFonts w:ascii="Symbol" w:hAnsi="Symbol" w:hint="default"/>
+      </w:rPr>
+    </w:lvl>
+    <w:lvl w:ilvl="1" w:tplc="0C0C0003" w:tentative="1">
+      <w:start w:val="1"/>
+      <w:numFmt w:val="bullet"/>
+      <w:lvlText w:val="o"/>
+      <w:lvlJc w:val="left"/>
+      <w:pPr>
+        <w:ind w:left="1462" w:hanging="360"/>
+      </w:pPr>
+      <w:rPr>
+        <w:rFonts w:ascii="Courier New" w:hAnsi="Courier New" w:cs="Courier New" w:hint="default"/>
+      </w:rPr>
+    </w:lvl>
+    <w:lvl w:ilvl="2" w:tplc="0C0C0005" w:tentative="1">
+      <w:start w:val="1"/>
+      <w:numFmt w:val="bullet"/>
+      <w:lvlText w:val=""/>
+      <w:lvlJc w:val="left"/>
+      <w:pPr>
+        <w:ind w:left="2182" w:hanging="360"/>
+      </w:pPr>
+      <w:rPr>
+        <w:rFonts w:ascii="Wingdings" w:hAnsi="Wingdings" w:hint="default"/>
+      </w:rPr>
+    </w:lvl>
+    <w:lvl w:ilvl="3" w:tplc="0C0C0001" w:tentative="1">
+      <w:start w:val="1"/>
+      <w:numFmt w:val="bullet"/>
+      <w:lvlText w:val=""/>
+      <w:lvlJc w:val="left"/>
+      <w:pPr>
+        <w:ind w:left="2902" w:hanging="360"/>
+      </w:pPr>
+      <w:rPr>
+        <w:rFonts w:ascii="Symbol" w:hAnsi="Symbol" w:hint="default"/>
+      </w:rPr>
+    </w:lvl>
+    <w:lvl w:ilvl="4" w:tplc="0C0C0003" w:tentative="1">
+      <w:start w:val="1"/>
+      <w:numFmt w:val="bullet"/>
+      <w:lvlText w:val="o"/>
+      <w:lvlJc w:val="left"/>
+      <w:pPr>
+        <w:ind w:left="3622" w:hanging="360"/>
+      </w:pPr>
+      <w:rPr>
+        <w:rFonts w:ascii="Courier New" w:hAnsi="Courier New" w:cs="Courier New" w:hint="default"/>
+      </w:rPr>
+    </w:lvl>
+    <w:lvl w:ilvl="5" w:tplc="0C0C0005" w:tentative="1">
+      <w:start w:val="1"/>
+      <w:numFmt w:val="bullet"/>
+      <w:lvlText w:val=""/>
+      <w:lvlJc w:val="left"/>
+      <w:pPr>
+        <w:ind w:left="4342" w:hanging="360"/>
+      </w:pPr>
+      <w:rPr>
+        <w:rFonts w:ascii="Wingdings" w:hAnsi="Wingdings" w:hint="default"/>
+      </w:rPr>
+    </w:lvl>
+    <w:lvl w:ilvl="6" w:tplc="0C0C0001" w:tentative="1">
+      <w:start w:val="1"/>
+      <w:numFmt w:val="bullet"/>
+      <w:lvlText w:val=""/>
+      <w:lvlJc w:val="left"/>
+      <w:pPr>
+        <w:ind w:left="5062" w:hanging="360"/>
+      </w:pPr>
+      <w:rPr>
+        <w:rFonts w:ascii="Symbol" w:hAnsi="Symbol" w:hint="default"/>
+      </w:rPr>
+    </w:lvl>
+    <w:lvl w:ilvl="7" w:tplc="0C0C0003" w:tentative="1">
+      <w:start w:val="1"/>
+      <w:numFmt w:val="bullet"/>
+      <w:lvlText w:val="o"/>
+      <w:lvlJc w:val="left"/>
+      <w:pPr>
+        <w:ind w:left="5782" w:hanging="360"/>
+      </w:pPr>
+      <w:rPr>
+        <w:rFonts w:ascii="Courier New" w:hAnsi="Courier New" w:cs="Courier New" w:hint="default"/>
+      </w:rPr>
+    </w:lvl>
+    <w:lvl w:ilvl="8" w:tplc="0C0C0005" w:tentative="1">
+      <w:start w:val="1"/>
+      <w:numFmt w:val="bullet"/>
+      <w:lvlText w:val=""/>
+      <w:lvlJc w:val="left"/>
+      <w:pPr>
+        <w:ind w:left="6502" w:hanging="360"/>
+      </w:pPr>
+      <w:rPr>
+        <w:rFonts w:ascii="Wingdings" w:hAnsi="Wingdings" w:hint="default"/>
+      </w:rPr>
+    </w:lvl>
+  </w:abstractNum>
+  <w:abstractNum w:abstractNumId="8" w15:restartNumberingAfterBreak="0">
+    <w:nsid w:val="5FA34B48"/>
+    <w:multiLevelType w:val="singleLevel"/>
+    <w:tmpl w:val="0C0C0001"/>
+    <w:lvl w:ilvl="0">
+      <w:start w:val="1"/>
+      <w:numFmt w:val="bullet"/>
+      <w:lvlText w:val=""/>
+      <w:lvlJc w:val="left"/>
+      <w:pPr>
+        <w:tabs>
+          <w:tab w:val="num" w:pos="360"/>
+        </w:tabs>
+        <w:ind w:left="360" w:hanging="360"/>
+      </w:pPr>
+      <w:rPr>
+        <w:rFonts w:ascii="Symbol" w:hAnsi="Symbol" w:hint="default"/>
+      </w:rPr>
+    </w:lvl>
+  </w:abstractNum>
+  <w:abstractNum w:abstractNumId="9" w15:restartNumberingAfterBreak="0">
+    <w:nsid w:val="6DE42496"/>
+    <w:multiLevelType w:val="hybridMultilevel"/>
+    <w:tmpl w:val="AF525812"/>
+    <w:lvl w:ilvl="0" w:tplc="0C0C0001">
+      <w:start w:val="1"/>
+      <w:numFmt w:val="bullet"/>
+      <w:lvlText w:val=""/>
+      <w:lvlJc w:val="left"/>
+      <w:pPr>
+        <w:ind w:left="720" w:hanging="360"/>
+      </w:pPr>
+      <w:rPr>
+        <w:rFonts w:ascii="Symbol" w:hAnsi="Symbol" w:hint="default"/>
+      </w:rPr>
+    </w:lvl>
+    <w:lvl w:ilvl="1" w:tplc="0C0C0003" w:tentative="1">
+      <w:start w:val="1"/>
+      <w:numFmt w:val="bullet"/>
+      <w:lvlText w:val="o"/>
+      <w:lvlJc w:val="left"/>
+      <w:pPr>
+        <w:ind w:left="1440" w:hanging="360"/>
+      </w:pPr>
+      <w:rPr>
+        <w:rFonts w:ascii="Courier New" w:hAnsi="Courier New" w:cs="Courier New" w:hint="default"/>
+      </w:rPr>
+    </w:lvl>
+    <w:lvl w:ilvl="2" w:tplc="0C0C0005" w:tentative="1">
+      <w:start w:val="1"/>
+      <w:numFmt w:val="bullet"/>
+      <w:lvlText w:val=""/>
+      <w:lvlJc w:val="left"/>
+      <w:pPr>
+        <w:ind w:left="2160" w:hanging="360"/>
+      </w:pPr>
+      <w:rPr>
+        <w:rFonts w:ascii="Wingdings" w:hAnsi="Wingdings" w:hint="default"/>
+      </w:rPr>
+    </w:lvl>
+    <w:lvl w:ilvl="3" w:tplc="0C0C0001" w:tentative="1">
+      <w:start w:val="1"/>
+      <w:numFmt w:val="bullet"/>
+      <w:lvlText w:val=""/>
+      <w:lvlJc w:val="left"/>
+      <w:pPr>
+        <w:ind w:left="2880" w:hanging="360"/>
+      </w:pPr>
+      <w:rPr>
+        <w:rFonts w:ascii="Symbol" w:hAnsi="Symbol" w:hint="default"/>
+      </w:rPr>
+    </w:lvl>
+    <w:lvl w:ilvl="4" w:tplc="0C0C0003" w:tentative="1">
+      <w:start w:val="1"/>
+      <w:numFmt w:val="bullet"/>
+      <w:lvlText w:val="o"/>
+      <w:lvlJc w:val="left"/>
+      <w:pPr>
+        <w:ind w:left="3600" w:hanging="360"/>
+      </w:pPr>
+      <w:rPr>
+        <w:rFonts w:ascii="Courier New" w:hAnsi="Courier New" w:cs="Courier New" w:hint="default"/>
+      </w:rPr>
+    </w:lvl>
+    <w:lvl w:ilvl="5" w:tplc="0C0C0005" w:tentative="1">
+      <w:start w:val="1"/>
+      <w:numFmt w:val="bullet"/>
+      <w:lvlText w:val=""/>
+      <w:lvlJc w:val="left"/>
+      <w:pPr>
+        <w:ind w:left="4320" w:hanging="360"/>
+      </w:pPr>
+      <w:rPr>
+        <w:rFonts w:ascii="Wingdings" w:hAnsi="Wingdings" w:hint="default"/>
+      </w:rPr>
+    </w:lvl>
+    <w:lvl w:ilvl="6" w:tplc="0C0C0001" w:tentative="1">
+      <w:start w:val="1"/>
+      <w:numFmt w:val="bullet"/>
+      <w:lvlText w:val=""/>
+      <w:lvlJc w:val="left"/>
+      <w:pPr>
+        <w:ind w:left="5040" w:hanging="360"/>
+      </w:pPr>
+      <w:rPr>
+        <w:rFonts w:ascii="Symbol" w:hAnsi="Symbol" w:hint="default"/>
+      </w:rPr>
+    </w:lvl>
+    <w:lvl w:ilvl="7" w:tplc="0C0C0003" w:tentative="1">
+      <w:start w:val="1"/>
+      <w:numFmt w:val="bullet"/>
+      <w:lvlText w:val="o"/>
+      <w:lvlJc w:val="left"/>
+      <w:pPr>
+        <w:ind w:left="5760" w:hanging="360"/>
+      </w:pPr>
+      <w:rPr>
+        <w:rFonts w:ascii="Courier New" w:hAnsi="Courier New" w:cs="Courier New" w:hint="default"/>
+      </w:rPr>
+    </w:lvl>
+    <w:lvl w:ilvl="8" w:tplc="0C0C0005" w:tentative="1">
+      <w:start w:val="1"/>
+      <w:numFmt w:val="bullet"/>
+      <w:lvlText w:val=""/>
+      <w:lvlJc w:val="left"/>
+      <w:pPr>
+        <w:ind w:left="6480" w:hanging="360"/>
+      </w:pPr>
+      <w:rPr>
+        <w:rFonts w:ascii="Wingdings" w:hAnsi="Wingdings" w:hint="default"/>
+      </w:rPr>
+    </w:lvl>
+  </w:abstractNum>
+  <w:num w:numId="1">
+    <w:abstractNumId w:val="5"/>
+  </w:num>
+  <w:num w:numId="2">
+    <w:abstractNumId w:val="1"/>
+  </w:num>
+  <w:num w:numId="3">
+    <w:abstractNumId w:val="4"/>
+  </w:num>
+  <w:num w:numId="4">
+    <w:abstractNumId w:val="2"/>
+  </w:num>
+  <w:num w:numId="5">
+    <w:abstractNumId w:val="9"/>
+  </w:num>
+  <w:num w:numId="6">
+    <w:abstractNumId w:val="3"/>
+  </w:num>
+  <w:num w:numId="7">
+    <w:abstractNumId w:val="0"/>
+  </w:num>
+  <w:num w:numId="8">
+    <w:abstractNumId w:val="6"/>
+  </w:num>
+  <w:num w:numId="9">
+    <w:abstractNumId w:val="8"/>
+  </w:num>
+  <w:num w:numId="10">
+    <w:abstractNumId w:val="7"/>
+  </w:num>
+</w:numbering>
+</file>
+
 <file path=word/styles.xml><?xml version="1.0" encoding="utf-8"?>
 <w:styles xmlns:mc="http://schemas.openxmlformats.org/markup-compatibility/2006" xmlns:r="http://schemas.openxmlformats.org/officeDocument/2006/relationships" xmlns:w="http://schemas.openxmlformats.org/wordprocessingml/2006/main" xmlns:w14="http://schemas.microsoft.com/office/word/2010/wordml" xmlns:w15="http://schemas.microsoft.com/office/word/2012/wordml" xmlns:w16se="http://schemas.microsoft.com/office/word/2015/wordml/symex" mc:Ignorable="w14 w15 w16se">
   <w:docDefaults>
     <w:rPrDefault>
       <w:rPr>
-        <w:rFonts w:asciiTheme="minorHAnsi" w:eastAsiaTheme="minorHAnsi" w:hAnsiTheme="minorHAnsi" w:cstheme="minorBidi"/>
-        <w:sz w:val="22"/>
-        <w:szCs w:val="22"/>
-        <w:lang w:val="fr-CA" w:eastAsia="en-US" w:bidi="ar-SA"/>
+        <w:rFonts w:ascii="Times New Roman" w:eastAsia="Times New Roman" w:hAnsi="Times New Roman" w:cs="Times New Roman"/>
+        <w:lang w:val="fr-CA" w:eastAsia="fr-CA" w:bidi="ar-SA"/>
       </w:rPr>
     </w:rPrDefault>
-    <w:pPrDefault>
-      <w:pPr>
-        <w:spacing w:after="160" w:line="259" w:lineRule="auto"/>
-      </w:pPr>
-    </w:pPrDefault>
+    <w:pPrDefault/>
   </w:docDefaults>
-  <w:latentStyles w:defLockedState="0" w:defUIPriority="99" w:defSemiHidden="0" w:defUnhideWhenUsed="0" w:defQFormat="0" w:count="371">
-    <w:lsdException w:name="Normal" w:uiPriority="0" w:qFormat="1"/>
-    <w:lsdException w:name="heading 1" w:uiPriority="0" w:qFormat="1"/>
-    <w:lsdException w:name="heading 2" w:semiHidden="1" w:uiPriority="9" w:unhideWhenUsed="1" w:qFormat="1"/>
-    <w:lsdException w:name="heading 3" w:semiHidden="1" w:unhideWhenUsed="1" w:qFormat="1"/>
-    <w:lsdException w:name="heading 4" w:semiHidden="1" w:uiPriority="9" w:unhideWhenUsed="1" w:qFormat="1"/>
-    <w:lsdException w:name="heading 5" w:semiHidden="1" w:uiPriority="9" w:unhideWhenUsed="1" w:qFormat="1"/>
-    <w:lsdException w:name="heading 6" w:semiHidden="1" w:uiPriority="9" w:unhideWhenUsed="1" w:qFormat="1"/>
-    <w:lsdException w:name="heading 7" w:semiHidden="1" w:uiPriority="9" w:unhideWhenUsed="1" w:qFormat="1"/>
-    <w:lsdException w:name="heading 8" w:semiHidden="1" w:uiPriority="9" w:unhideWhenUsed="1" w:qFormat="1"/>
-    <w:lsdException w:name="heading 9" w:semiHidden="1" w:uiPriority="9" w:unhideWhenUsed="1" w:qFormat="1"/>
+  <w:latentStyles w:defLockedState="0" w:defUIPriority="0" w:defSemiHidden="0" w:defUnhideWhenUsed="0" w:defQFormat="0" w:count="371">
+    <w:lsdException w:name="Normal" w:qFormat="1"/>
+    <w:lsdException w:name="heading 1" w:qFormat="1"/>
+    <w:lsdException w:name="heading 2" w:qFormat="1"/>
+    <w:lsdException w:name="heading 3" w:uiPriority="99" w:qFormat="1"/>
+    <w:lsdException w:name="heading 4" w:qFormat="1"/>
+    <w:lsdException w:name="heading 5" w:semiHidden="1" w:unhideWhenUsed="1" w:qFormat="1"/>
+    <w:lsdException w:name="heading 6" w:semiHidden="1" w:unhideWhenUsed="1" w:qFormat="1"/>
+    <w:lsdException w:name="heading 7" w:semiHidden="1" w:unhideWhenUsed="1" w:qFormat="1"/>
+    <w:lsdException w:name="heading 8" w:semiHidden="1" w:unhideWhenUsed="1" w:qFormat="1"/>
+    <w:lsdException w:name="heading 9" w:semiHidden="1" w:unhideWhenUsed="1" w:qFormat="1"/>
     <w:lsdException w:name="index 1" w:semiHidden="1" w:unhideWhenUsed="1"/>
     <w:lsdException w:name="index 2" w:semiHidden="1" w:unhideWhenUsed="1"/>
     <w:lsdException w:name="index 3" w:semiHidden="1" w:unhideWhenUsed="1"/>
@@ -1180,22 +2308,22 @@
     <w:lsdException w:name="index 7" w:semiHidden="1" w:unhideWhenUsed="1"/>
     <w:lsdException w:name="index 8" w:semiHidden="1" w:unhideWhenUsed="1"/>
     <w:lsdException w:name="index 9" w:semiHidden="1" w:unhideWhenUsed="1"/>
-    <w:lsdException w:name="toc 1" w:semiHidden="1" w:uiPriority="39" w:unhideWhenUsed="1"/>
-    <w:lsdException w:name="toc 2" w:semiHidden="1" w:uiPriority="39" w:unhideWhenUsed="1"/>
-    <w:lsdException w:name="toc 3" w:semiHidden="1" w:uiPriority="39" w:unhideWhenUsed="1"/>
-    <w:lsdException w:name="toc 4" w:semiHidden="1" w:uiPriority="39" w:unhideWhenUsed="1"/>
-    <w:lsdException w:name="toc 5" w:semiHidden="1" w:uiPriority="39" w:unhideWhenUsed="1"/>
-    <w:lsdException w:name="toc 6" w:semiHidden="1" w:uiPriority="39" w:unhideWhenUsed="1"/>
-    <w:lsdException w:name="toc 7" w:semiHidden="1" w:uiPriority="39" w:unhideWhenUsed="1"/>
-    <w:lsdException w:name="toc 8" w:semiHidden="1" w:uiPriority="39" w:unhideWhenUsed="1"/>
-    <w:lsdException w:name="toc 9" w:semiHidden="1" w:uiPriority="39" w:unhideWhenUsed="1"/>
+    <w:lsdException w:name="toc 1" w:semiHidden="1" w:unhideWhenUsed="1"/>
+    <w:lsdException w:name="toc 2" w:semiHidden="1" w:unhideWhenUsed="1"/>
+    <w:lsdException w:name="toc 3" w:semiHidden="1" w:unhideWhenUsed="1"/>
+    <w:lsdException w:name="toc 4" w:semiHidden="1" w:unhideWhenUsed="1"/>
+    <w:lsdException w:name="toc 5" w:semiHidden="1" w:unhideWhenUsed="1"/>
+    <w:lsdException w:name="toc 6" w:semiHidden="1" w:unhideWhenUsed="1"/>
+    <w:lsdException w:name="toc 7" w:semiHidden="1" w:unhideWhenUsed="1"/>
+    <w:lsdException w:name="toc 8" w:semiHidden="1" w:unhideWhenUsed="1"/>
+    <w:lsdException w:name="toc 9" w:semiHidden="1" w:unhideWhenUsed="1"/>
     <w:lsdException w:name="Normal Indent" w:semiHidden="1" w:unhideWhenUsed="1"/>
     <w:lsdException w:name="footnote text" w:semiHidden="1" w:unhideWhenUsed="1"/>
     <w:lsdException w:name="annotation text" w:semiHidden="1" w:unhideWhenUsed="1"/>
-    <w:lsdException w:name="header" w:semiHidden="1" w:unhideWhenUsed="1"/>
-    <w:lsdException w:name="footer" w:semiHidden="1" w:unhideWhenUsed="1"/>
+    <w:lsdException w:name="header" w:semiHidden="1" w:uiPriority="99" w:unhideWhenUsed="1"/>
+    <w:lsdException w:name="footer" w:semiHidden="1" w:uiPriority="99" w:unhideWhenUsed="1"/>
     <w:lsdException w:name="index heading" w:semiHidden="1" w:unhideWhenUsed="1"/>
-    <w:lsdException w:name="caption" w:semiHidden="1" w:uiPriority="35" w:unhideWhenUsed="1" w:qFormat="1"/>
+    <w:lsdException w:name="caption" w:semiHidden="1" w:unhideWhenUsed="1" w:qFormat="1"/>
     <w:lsdException w:name="table of figures" w:semiHidden="1" w:unhideWhenUsed="1"/>
     <w:lsdException w:name="envelope address" w:semiHidden="1" w:unhideWhenUsed="1"/>
     <w:lsdException w:name="envelope return" w:semiHidden="1" w:unhideWhenUsed="1"/>
@@ -1210,11 +2338,8 @@
     <w:lsdException w:name="toa heading" w:semiHidden="1" w:unhideWhenUsed="1"/>
     <w:lsdException w:name="List" w:semiHidden="1" w:unhideWhenUsed="1"/>
     <w:lsdException w:name="List Bullet" w:semiHidden="1" w:unhideWhenUsed="1"/>
-    <w:lsdException w:name="List Number" w:semiHidden="1" w:unhideWhenUsed="1"/>
     <w:lsdException w:name="List 2" w:semiHidden="1" w:unhideWhenUsed="1"/>
     <w:lsdException w:name="List 3" w:semiHidden="1" w:unhideWhenUsed="1"/>
-    <w:lsdException w:name="List 4" w:semiHidden="1" w:unhideWhenUsed="1"/>
-    <w:lsdException w:name="List 5" w:semiHidden="1" w:unhideWhenUsed="1"/>
     <w:lsdException w:name="List Bullet 2" w:semiHidden="1" w:unhideWhenUsed="1"/>
     <w:lsdException w:name="List Bullet 3" w:semiHidden="1" w:unhideWhenUsed="1"/>
     <w:lsdException w:name="List Bullet 4" w:semiHidden="1" w:unhideWhenUsed="1"/>
@@ -1223,10 +2348,10 @@
     <w:lsdException w:name="List Number 3" w:semiHidden="1" w:unhideWhenUsed="1"/>
     <w:lsdException w:name="List Number 4" w:semiHidden="1" w:unhideWhenUsed="1"/>
     <w:lsdException w:name="List Number 5" w:semiHidden="1" w:unhideWhenUsed="1"/>
-    <w:lsdException w:name="Title" w:uiPriority="10" w:qFormat="1"/>
+    <w:lsdException w:name="Title" w:qFormat="1"/>
     <w:lsdException w:name="Closing" w:semiHidden="1" w:unhideWhenUsed="1"/>
     <w:lsdException w:name="Signature" w:semiHidden="1" w:unhideWhenUsed="1"/>
-    <w:lsdException w:name="Default Paragraph Font" w:semiHidden="1" w:uiPriority="1" w:unhideWhenUsed="1"/>
+    <w:lsdException w:name="Default Paragraph Font" w:semiHidden="1" w:unhideWhenUsed="1"/>
     <w:lsdException w:name="Body Text" w:semiHidden="1" w:unhideWhenUsed="1"/>
     <w:lsdException w:name="Body Text Indent" w:semiHidden="1" w:unhideWhenUsed="1"/>
     <w:lsdException w:name="List Continue" w:semiHidden="1" w:unhideWhenUsed="1"/>
@@ -1235,10 +2360,7 @@
     <w:lsdException w:name="List Continue 4" w:semiHidden="1" w:unhideWhenUsed="1"/>
     <w:lsdException w:name="List Continue 5" w:semiHidden="1" w:unhideWhenUsed="1"/>
     <w:lsdException w:name="Message Header" w:semiHidden="1" w:unhideWhenUsed="1"/>
-    <w:lsdException w:name="Subtitle" w:uiPriority="11" w:qFormat="1"/>
-    <w:lsdException w:name="Salutation" w:semiHidden="1" w:unhideWhenUsed="1"/>
-    <w:lsdException w:name="Date" w:semiHidden="1" w:unhideWhenUsed="1"/>
-    <w:lsdException w:name="Body Text First Indent" w:semiHidden="1" w:unhideWhenUsed="1"/>
+    <w:lsdException w:name="Subtitle" w:qFormat="1"/>
     <w:lsdException w:name="Body Text First Indent 2" w:semiHidden="1" w:unhideWhenUsed="1"/>
     <w:lsdException w:name="Note Heading" w:semiHidden="1" w:unhideWhenUsed="1"/>
     <w:lsdException w:name="Body Text 2" w:semiHidden="1" w:unhideWhenUsed="1"/>
@@ -1248,8 +2370,8 @@
     <w:lsdException w:name="Block Text" w:semiHidden="1" w:unhideWhenUsed="1"/>
     <w:lsdException w:name="Hyperlink" w:semiHidden="1" w:unhideWhenUsed="1"/>
     <w:lsdException w:name="FollowedHyperlink" w:semiHidden="1" w:unhideWhenUsed="1"/>
-    <w:lsdException w:name="Strong" w:uiPriority="22" w:qFormat="1"/>
-    <w:lsdException w:name="Emphasis" w:uiPriority="20" w:qFormat="1"/>
+    <w:lsdException w:name="Strong" w:qFormat="1"/>
+    <w:lsdException w:name="Emphasis" w:qFormat="1"/>
     <w:lsdException w:name="Document Map" w:semiHidden="1" w:unhideWhenUsed="1"/>
     <w:lsdException w:name="Plain Text" w:semiHidden="1" w:unhideWhenUsed="1"/>
     <w:lsdException w:name="E-mail Signature" w:semiHidden="1" w:unhideWhenUsed="1"/>
@@ -1262,7 +2384,7 @@
     <w:lsdException w:name="HTML Code" w:semiHidden="1" w:unhideWhenUsed="1"/>
     <w:lsdException w:name="HTML Definition" w:semiHidden="1" w:unhideWhenUsed="1"/>
     <w:lsdException w:name="HTML Keyboard" w:semiHidden="1" w:unhideWhenUsed="1"/>
-    <w:lsdException w:name="HTML Preformatted" w:semiHidden="1" w:unhideWhenUsed="1"/>
+    <w:lsdException w:name="HTML Preformatted" w:semiHidden="1" w:uiPriority="99" w:unhideWhenUsed="1"/>
     <w:lsdException w:name="HTML Sample" w:semiHidden="1" w:unhideWhenUsed="1"/>
     <w:lsdException w:name="HTML Typewriter" w:semiHidden="1" w:unhideWhenUsed="1"/>
     <w:lsdException w:name="HTML Variable" w:semiHidden="1" w:unhideWhenUsed="1"/>
@@ -1315,9 +2437,8 @@
     <w:lsdException w:name="Table Web 2" w:semiHidden="1" w:unhideWhenUsed="1"/>
     <w:lsdException w:name="Table Web 3" w:semiHidden="1" w:unhideWhenUsed="1"/>
     <w:lsdException w:name="Balloon Text" w:semiHidden="1" w:unhideWhenUsed="1"/>
-    <w:lsdException w:name="Table Grid" w:uiPriority="39"/>
     <w:lsdException w:name="Table Theme" w:semiHidden="1" w:unhideWhenUsed="1"/>
-    <w:lsdException w:name="Placeholder Text" w:semiHidden="1"/>
+    <w:lsdException w:name="Placeholder Text" w:semiHidden="1" w:uiPriority="99"/>
     <w:lsdException w:name="No Spacing" w:uiPriority="1" w:qFormat="1"/>
     <w:lsdException w:name="Light Shading" w:uiPriority="60"/>
     <w:lsdException w:name="Light List" w:uiPriority="61"/>
@@ -1339,7 +2460,7 @@
     <w:lsdException w:name="Medium Shading 1 Accent 1" w:uiPriority="63"/>
     <w:lsdException w:name="Medium Shading 2 Accent 1" w:uiPriority="64"/>
     <w:lsdException w:name="Medium List 1 Accent 1" w:uiPriority="65"/>
-    <w:lsdException w:name="Revision" w:semiHidden="1"/>
+    <w:lsdException w:name="Revision" w:semiHidden="1" w:uiPriority="99"/>
     <w:lsdException w:name="List Paragraph" w:uiPriority="34" w:qFormat="1"/>
     <w:lsdException w:name="Quote" w:uiPriority="29" w:qFormat="1"/>
     <w:lsdException w:name="Intense Quote" w:uiPriority="30" w:qFormat="1"/>
@@ -1536,23 +2657,20 @@
   <w:style w:type="paragraph" w:default="1" w:styleId="Normal">
     <w:name w:val="Normal"/>
     <w:qFormat/>
-    <w:rsid w:val="00584267"/>
-    <w:pPr>
-      <w:spacing w:after="0" w:line="240" w:lineRule="auto"/>
-    </w:pPr>
+    <w:rsid w:val="00345B57"/>
     <w:rPr>
-      <w:rFonts w:ascii="Century Gothic" w:eastAsia="Times New Roman" w:hAnsi="Century Gothic" w:cs="Times New Roman"/>
+      <w:rFonts w:ascii="Century Gothic" w:hAnsi="Century Gothic"/>
       <w:sz w:val="16"/>
       <w:szCs w:val="24"/>
+      <w:lang w:eastAsia="en-US"/>
     </w:rPr>
   </w:style>
   <w:style w:type="paragraph" w:styleId="Titre1">
     <w:name w:val="heading 1"/>
     <w:basedOn w:val="Normal"/>
     <w:next w:val="Normal"/>
-    <w:link w:val="Titre1Car"/>
     <w:qFormat/>
-    <w:rsid w:val="00584267"/>
+    <w:rsid w:val="00667B70"/>
     <w:pPr>
       <w:keepNext/>
       <w:spacing w:before="240"/>
@@ -1571,23 +2689,21 @@
     <w:name w:val="heading 2"/>
     <w:basedOn w:val="Normal"/>
     <w:next w:val="Normal"/>
-    <w:link w:val="Titre2Car"/>
-    <w:uiPriority w:val="9"/>
-    <w:semiHidden/>
-    <w:unhideWhenUsed/>
     <w:qFormat/>
-    <w:rsid w:val="00584267"/>
+    <w:rsid w:val="00970852"/>
     <w:pPr>
       <w:keepNext/>
-      <w:keepLines/>
-      <w:spacing w:before="40"/>
+      <w:spacing w:before="240" w:after="60"/>
+      <w:ind w:left="180"/>
       <w:outlineLvl w:val="1"/>
     </w:pPr>
     <w:rPr>
-      <w:rFonts w:asciiTheme="majorHAnsi" w:eastAsiaTheme="majorEastAsia" w:hAnsiTheme="majorHAnsi" w:cstheme="majorBidi"/>
-      <w:color w:val="2E74B5" w:themeColor="accent1" w:themeShade="BF"/>
-      <w:sz w:val="26"/>
-      <w:szCs w:val="26"/>
+      <w:rFonts w:cs="Arial"/>
+      <w:bCs/>
+      <w:iCs/>
+      <w:color w:val="E89B00"/>
+      <w:sz w:val="40"/>
+      <w:szCs w:val="28"/>
     </w:rPr>
   </w:style>
   <w:style w:type="paragraph" w:styleId="Titre3">
@@ -1597,20 +2713,26 @@
     <w:link w:val="Titre3Car"/>
     <w:uiPriority w:val="99"/>
     <w:qFormat/>
-    <w:rsid w:val="00584267"/>
+    <w:rsid w:val="00AC4CC5"/>
     <w:pPr>
-      <w:keepLines w:val="0"/>
-      <w:spacing w:before="240" w:after="60"/>
       <w:ind w:left="450"/>
       <w:outlineLvl w:val="2"/>
     </w:pPr>
+  </w:style>
+  <w:style w:type="paragraph" w:styleId="Titre4">
+    <w:name w:val="heading 4"/>
+    <w:basedOn w:val="LeftColumnText"/>
+    <w:next w:val="Normal"/>
+    <w:link w:val="Titre4Car"/>
+    <w:qFormat/>
+    <w:rsid w:val="00A90A49"/>
+    <w:pPr>
+      <w:framePr w:wrap="around" w:vAnchor="page" w:hAnchor="page" w:y="721"/>
+      <w:suppressOverlap/>
+      <w:outlineLvl w:val="3"/>
+    </w:pPr>
     <w:rPr>
-      <w:rFonts w:ascii="Century Gothic" w:eastAsia="Times New Roman" w:hAnsi="Century Gothic" w:cs="Arial"/>
-      <w:bCs/>
-      <w:iCs/>
-      <w:color w:val="E89B00"/>
-      <w:sz w:val="40"/>
-      <w:szCs w:val="28"/>
+      <w:b/>
     </w:rPr>
   </w:style>
   <w:style w:type="character" w:default="1" w:styleId="Policepardfaut">
@@ -1640,54 +2762,374 @@
     <w:semiHidden/>
     <w:unhideWhenUsed/>
   </w:style>
-  <w:style w:type="character" w:customStyle="1" w:styleId="Titre1Car">
-    <w:name w:val="Titre 1 Car"/>
+  <w:style w:type="paragraph" w:customStyle="1" w:styleId="NewsletterBodyText">
+    <w:name w:val="Newsletter Body Text"/>
+    <w:basedOn w:val="Normal"/>
+    <w:rsid w:val="00B071DE"/>
+    <w:pPr>
+      <w:spacing w:after="200" w:line="288" w:lineRule="auto"/>
+    </w:pPr>
+  </w:style>
+  <w:style w:type="paragraph" w:customStyle="1" w:styleId="LeftColumnText">
+    <w:name w:val="Left Column Text"/>
+    <w:basedOn w:val="Normal"/>
+    <w:link w:val="LeftColumnTextChar"/>
+    <w:rsid w:val="00667B70"/>
+    <w:pPr>
+      <w:framePr w:hSpace="187" w:wrap="around" w:vAnchor="text" w:hAnchor="text" w:xAlign="center" w:y="1"/>
+      <w:spacing w:after="160" w:line="312" w:lineRule="auto"/>
+    </w:pPr>
+  </w:style>
+  <w:style w:type="paragraph" w:styleId="NormalWeb">
+    <w:name w:val="Normal (Web)"/>
+    <w:basedOn w:val="Normal"/>
+    <w:rsid w:val="00553B6C"/>
+    <w:pPr>
+      <w:spacing w:after="210" w:line="210" w:lineRule="atLeast"/>
+      <w:jc w:val="both"/>
+    </w:pPr>
+    <w:rPr>
+      <w:rFonts w:ascii="Times New Roman" w:hAnsi="Times New Roman"/>
+      <w:sz w:val="17"/>
+      <w:szCs w:val="17"/>
+      <w:lang w:eastAsia="fr-CA"/>
+    </w:rPr>
+  </w:style>
+  <w:style w:type="paragraph" w:customStyle="1" w:styleId="LeftColumnHeading">
+    <w:name w:val="Left Column Heading"/>
+    <w:basedOn w:val="Normal"/>
+    <w:link w:val="LeftColumnHeadingCharChar"/>
+    <w:rsid w:val="00667B70"/>
+    <w:rPr>
+      <w:b/>
+      <w:szCs w:val="16"/>
+    </w:rPr>
+  </w:style>
+  <w:style w:type="character" w:customStyle="1" w:styleId="LeftColumnHeadingCharChar">
+    <w:name w:val="Left Column Heading Char Char"/>
+    <w:link w:val="LeftColumnHeading"/>
+    <w:rsid w:val="00667B70"/>
+    <w:rPr>
+      <w:rFonts w:ascii="Century Gothic" w:hAnsi="Century Gothic"/>
+      <w:b/>
+      <w:sz w:val="16"/>
+      <w:szCs w:val="16"/>
+      <w:lang w:val="en-US" w:eastAsia="en-US" w:bidi="ar-SA"/>
+    </w:rPr>
+  </w:style>
+  <w:style w:type="paragraph" w:customStyle="1" w:styleId="Information">
+    <w:name w:val="Information"/>
+    <w:basedOn w:val="Normal"/>
+    <w:rsid w:val="00667B70"/>
+    <w:pPr>
+      <w:ind w:left="257"/>
+    </w:pPr>
+  </w:style>
+  <w:style w:type="paragraph" w:customStyle="1" w:styleId="LeftColumnCaption">
+    <w:name w:val="Left Column Caption"/>
+    <w:basedOn w:val="LeftColumnText"/>
+    <w:rsid w:val="00C3737C"/>
+    <w:pPr>
+      <w:framePr w:wrap="around"/>
+      <w:spacing w:line="552" w:lineRule="auto"/>
+    </w:pPr>
+    <w:rPr>
+      <w:i/>
+    </w:rPr>
+  </w:style>
+  <w:style w:type="paragraph" w:customStyle="1" w:styleId="NewsletterDate">
+    <w:name w:val="Newsletter Date"/>
+    <w:basedOn w:val="LeftColumnHeading"/>
+    <w:rsid w:val="00D07ABC"/>
+    <w:pPr>
+      <w:ind w:left="257"/>
+    </w:pPr>
+  </w:style>
+  <w:style w:type="paragraph" w:styleId="Textedebulles">
+    <w:name w:val="Balloon Text"/>
+    <w:basedOn w:val="Normal"/>
+    <w:semiHidden/>
+    <w:rsid w:val="000B2761"/>
+    <w:rPr>
+      <w:rFonts w:ascii="Tahoma" w:hAnsi="Tahoma" w:cs="Tahoma"/>
+      <w:szCs w:val="16"/>
+    </w:rPr>
+  </w:style>
+  <w:style w:type="paragraph" w:styleId="Pieddepage">
+    <w:name w:val="footer"/>
+    <w:basedOn w:val="Normal"/>
+    <w:link w:val="PieddepageCar"/>
+    <w:uiPriority w:val="99"/>
+    <w:rsid w:val="00C876E7"/>
+    <w:pPr>
+      <w:tabs>
+        <w:tab w:val="center" w:pos="4320"/>
+        <w:tab w:val="right" w:pos="8640"/>
+      </w:tabs>
+    </w:pPr>
+  </w:style>
+  <w:style w:type="paragraph" w:customStyle="1" w:styleId="monstyle2">
+    <w:name w:val="mon style 2"/>
+    <w:basedOn w:val="Normal"/>
+    <w:rsid w:val="00343F7C"/>
+    <w:pPr>
+      <w:numPr>
+        <w:numId w:val="1"/>
+      </w:numPr>
+    </w:pPr>
+  </w:style>
+  <w:style w:type="paragraph" w:customStyle="1" w:styleId="MailingAddress">
+    <w:name w:val="Mailing Address"/>
+    <w:basedOn w:val="Normal"/>
+    <w:rsid w:val="00D06B8C"/>
+    <w:rPr>
+      <w:caps/>
+      <w:sz w:val="20"/>
+      <w:szCs w:val="20"/>
+    </w:rPr>
+  </w:style>
+  <w:style w:type="paragraph" w:customStyle="1" w:styleId="Tagline">
+    <w:name w:val="Tagline"/>
+    <w:basedOn w:val="Normal"/>
+    <w:rsid w:val="00D06B8C"/>
+    <w:rPr>
+      <w:i/>
+    </w:rPr>
+  </w:style>
+  <w:style w:type="paragraph" w:customStyle="1" w:styleId="ParagraphRuleAbove">
+    <w:name w:val="Paragraph Rule Above"/>
+    <w:basedOn w:val="Normal"/>
+    <w:rsid w:val="00D06B8C"/>
+    <w:pPr>
+      <w:pBdr>
+        <w:bottom w:val="single" w:sz="2" w:space="1" w:color="auto"/>
+      </w:pBdr>
+      <w:spacing w:after="120"/>
+    </w:pPr>
+  </w:style>
+  <w:style w:type="paragraph" w:customStyle="1" w:styleId="ParagraphRuleBelow">
+    <w:name w:val="Paragraph Rule Below"/>
+    <w:basedOn w:val="Normal"/>
+    <w:rsid w:val="00D06B8C"/>
+    <w:pPr>
+      <w:pBdr>
+        <w:top w:val="single" w:sz="2" w:space="1" w:color="auto"/>
+      </w:pBdr>
+      <w:spacing w:before="120"/>
+    </w:pPr>
+  </w:style>
+  <w:style w:type="paragraph" w:customStyle="1" w:styleId="MailingAddressBold">
+    <w:name w:val="Mailing Address Bold"/>
+    <w:basedOn w:val="MailingAddress"/>
+    <w:rsid w:val="00D06B8C"/>
+    <w:rPr>
+      <w:b/>
+    </w:rPr>
+  </w:style>
+  <w:style w:type="paragraph" w:customStyle="1" w:styleId="ReturnMailingAddress">
+    <w:name w:val="Return Mailing Address"/>
+    <w:basedOn w:val="MailingAddress"/>
+    <w:rsid w:val="007B3B99"/>
+    <w:rPr>
+      <w:sz w:val="16"/>
+    </w:rPr>
+  </w:style>
+  <w:style w:type="paragraph" w:customStyle="1" w:styleId="ReturnMailingAddressBold">
+    <w:name w:val="Return Mailing Address Bold"/>
+    <w:basedOn w:val="ReturnMailingAddress"/>
+    <w:rsid w:val="007B3B99"/>
+    <w:rPr>
+      <w:b/>
+    </w:rPr>
+  </w:style>
+  <w:style w:type="paragraph" w:styleId="En-tte">
+    <w:name w:val="header"/>
+    <w:basedOn w:val="Normal"/>
+    <w:link w:val="En-tteCar"/>
+    <w:uiPriority w:val="99"/>
+    <w:rsid w:val="00C876E7"/>
+    <w:pPr>
+      <w:tabs>
+        <w:tab w:val="center" w:pos="4320"/>
+        <w:tab w:val="right" w:pos="8640"/>
+      </w:tabs>
+    </w:pPr>
+  </w:style>
+  <w:style w:type="character" w:styleId="Numrodepage">
+    <w:name w:val="page number"/>
     <w:basedOn w:val="Policepardfaut"/>
-    <w:link w:val="Titre1"/>
-    <w:rsid w:val="00584267"/>
+    <w:rsid w:val="00C876E7"/>
+  </w:style>
+  <w:style w:type="paragraph" w:customStyle="1" w:styleId="AllCaps">
+    <w:name w:val="All Caps"/>
+    <w:basedOn w:val="Normal"/>
+    <w:link w:val="AllCapsChar"/>
+    <w:rsid w:val="00774DA7"/>
+    <w:pPr>
+      <w:tabs>
+        <w:tab w:val="left" w:pos="360"/>
+      </w:tabs>
+    </w:pPr>
     <w:rPr>
-      <w:rFonts w:ascii="Century Gothic" w:eastAsia="Times New Roman" w:hAnsi="Century Gothic" w:cs="Arial"/>
-      <w:bCs/>
-      <w:kern w:val="32"/>
-      <w:sz w:val="60"/>
-      <w:szCs w:val="32"/>
+      <w:b/>
+      <w:caps/>
+      <w:color w:val="E89B00"/>
+      <w:szCs w:val="16"/>
+    </w:rPr>
+  </w:style>
+  <w:style w:type="character" w:customStyle="1" w:styleId="AllCapsChar">
+    <w:name w:val="All Caps Char"/>
+    <w:link w:val="AllCaps"/>
+    <w:rsid w:val="00774DA7"/>
+    <w:rPr>
+      <w:rFonts w:ascii="Century Gothic" w:hAnsi="Century Gothic"/>
+      <w:b/>
+      <w:caps/>
+      <w:color w:val="E89B00"/>
+      <w:sz w:val="16"/>
+      <w:szCs w:val="16"/>
+      <w:lang w:val="en-US" w:eastAsia="en-US" w:bidi="ar-SA"/>
+    </w:rPr>
+  </w:style>
+  <w:style w:type="character" w:customStyle="1" w:styleId="LeftColumnTextChar">
+    <w:name w:val="Left Column Text Char"/>
+    <w:link w:val="LeftColumnText"/>
+    <w:rsid w:val="00A90A49"/>
+    <w:rPr>
+      <w:rFonts w:ascii="Century Gothic" w:hAnsi="Century Gothic"/>
+      <w:sz w:val="16"/>
+      <w:szCs w:val="24"/>
+      <w:lang w:val="en-US" w:eastAsia="en-US" w:bidi="ar-SA"/>
+    </w:rPr>
+  </w:style>
+  <w:style w:type="character" w:customStyle="1" w:styleId="Titre4Car">
+    <w:name w:val="Titre 4 Car"/>
+    <w:link w:val="Titre4"/>
+    <w:rsid w:val="00774DA7"/>
+    <w:rPr>
+      <w:rFonts w:ascii="Century Gothic" w:hAnsi="Century Gothic"/>
+      <w:b/>
+      <w:sz w:val="16"/>
+      <w:szCs w:val="24"/>
+      <w:lang w:val="en-US" w:eastAsia="en-US" w:bidi="ar-SA"/>
+    </w:rPr>
+  </w:style>
+  <w:style w:type="paragraph" w:styleId="PrformatHTML">
+    <w:name w:val="HTML Preformatted"/>
+    <w:basedOn w:val="Normal"/>
+    <w:link w:val="PrformatHTMLCar"/>
+    <w:uiPriority w:val="99"/>
+    <w:unhideWhenUsed/>
+    <w:rsid w:val="004A2B59"/>
+    <w:pPr>
+      <w:tabs>
+        <w:tab w:val="left" w:pos="916"/>
+        <w:tab w:val="left" w:pos="1832"/>
+        <w:tab w:val="left" w:pos="2748"/>
+        <w:tab w:val="left" w:pos="3664"/>
+        <w:tab w:val="left" w:pos="4580"/>
+        <w:tab w:val="left" w:pos="5496"/>
+        <w:tab w:val="left" w:pos="6412"/>
+        <w:tab w:val="left" w:pos="7328"/>
+        <w:tab w:val="left" w:pos="8244"/>
+        <w:tab w:val="left" w:pos="9160"/>
+        <w:tab w:val="left" w:pos="10076"/>
+        <w:tab w:val="left" w:pos="10992"/>
+        <w:tab w:val="left" w:pos="11908"/>
+        <w:tab w:val="left" w:pos="12824"/>
+        <w:tab w:val="left" w:pos="13740"/>
+        <w:tab w:val="left" w:pos="14656"/>
+      </w:tabs>
+    </w:pPr>
+    <w:rPr>
+      <w:rFonts w:ascii="Courier New" w:hAnsi="Courier New" w:cs="Courier New"/>
+      <w:sz w:val="20"/>
+      <w:szCs w:val="20"/>
+      <w:lang w:eastAsia="fr-CA"/>
+    </w:rPr>
+  </w:style>
+  <w:style w:type="character" w:customStyle="1" w:styleId="PrformatHTMLCar">
+    <w:name w:val="Préformaté HTML Car"/>
+    <w:link w:val="PrformatHTML"/>
+    <w:uiPriority w:val="99"/>
+    <w:rsid w:val="004A2B59"/>
+    <w:rPr>
+      <w:rFonts w:ascii="Courier New" w:hAnsi="Courier New" w:cs="Courier New"/>
+    </w:rPr>
+  </w:style>
+  <w:style w:type="character" w:customStyle="1" w:styleId="jskey1">
+    <w:name w:val="js_key1"/>
+    <w:rsid w:val="004A2B59"/>
+    <w:rPr>
+      <w:color w:val="0000FF"/>
+    </w:rPr>
+  </w:style>
+  <w:style w:type="character" w:customStyle="1" w:styleId="jsnum1">
+    <w:name w:val="js_num1"/>
+    <w:rsid w:val="004A2B59"/>
+    <w:rPr>
+      <w:color w:val="FF0000"/>
+    </w:rPr>
+  </w:style>
+  <w:style w:type="character" w:customStyle="1" w:styleId="jsstr1">
+    <w:name w:val="js_str1"/>
+    <w:rsid w:val="004A2B59"/>
+    <w:rPr>
+      <w:color w:val="800000"/>
+    </w:rPr>
+  </w:style>
+  <w:style w:type="table" w:styleId="Grilledutableau">
+    <w:name w:val="Table Grid"/>
+    <w:basedOn w:val="TableauNormal"/>
+    <w:rsid w:val="00FE138B"/>
+    <w:tblPr>
+      <w:tblBorders>
+        <w:top w:val="single" w:sz="4" w:space="0" w:color="000000"/>
+        <w:left w:val="single" w:sz="4" w:space="0" w:color="000000"/>
+        <w:bottom w:val="single" w:sz="4" w:space="0" w:color="000000"/>
+        <w:right w:val="single" w:sz="4" w:space="0" w:color="000000"/>
+        <w:insideH w:val="single" w:sz="4" w:space="0" w:color="000000"/>
+        <w:insideV w:val="single" w:sz="4" w:space="0" w:color="000000"/>
+      </w:tblBorders>
+    </w:tblPr>
+  </w:style>
+  <w:style w:type="character" w:customStyle="1" w:styleId="En-tteCar">
+    <w:name w:val="En-tête Car"/>
+    <w:link w:val="En-tte"/>
+    <w:uiPriority w:val="99"/>
+    <w:rsid w:val="00BD6C15"/>
+    <w:rPr>
+      <w:rFonts w:ascii="Century Gothic" w:hAnsi="Century Gothic"/>
+      <w:sz w:val="16"/>
+      <w:szCs w:val="24"/>
+      <w:lang w:eastAsia="en-US"/>
+    </w:rPr>
+  </w:style>
+  <w:style w:type="character" w:customStyle="1" w:styleId="PieddepageCar">
+    <w:name w:val="Pied de page Car"/>
+    <w:link w:val="Pieddepage"/>
+    <w:uiPriority w:val="99"/>
+    <w:rsid w:val="00BD6C15"/>
+    <w:rPr>
+      <w:rFonts w:ascii="Century Gothic" w:hAnsi="Century Gothic"/>
+      <w:sz w:val="16"/>
+      <w:szCs w:val="24"/>
+      <w:lang w:eastAsia="en-US"/>
     </w:rPr>
   </w:style>
   <w:style w:type="character" w:customStyle="1" w:styleId="Titre3Car">
     <w:name w:val="Titre 3 Car"/>
-    <w:basedOn w:val="Policepardfaut"/>
     <w:link w:val="Titre3"/>
     <w:uiPriority w:val="99"/>
-    <w:rsid w:val="00584267"/>
+    <w:rsid w:val="005E2D97"/>
     <w:rPr>
-      <w:rFonts w:ascii="Century Gothic" w:eastAsia="Times New Roman" w:hAnsi="Century Gothic" w:cs="Arial"/>
+      <w:rFonts w:ascii="Century Gothic" w:hAnsi="Century Gothic" w:cs="Arial"/>
       <w:bCs/>
       <w:iCs/>
       <w:color w:val="E89B00"/>
       <w:sz w:val="40"/>
       <w:szCs w:val="28"/>
-    </w:rPr>
-  </w:style>
-  <w:style w:type="paragraph" w:customStyle="1" w:styleId="Information">
-    <w:name w:val="Information"/>
-    <w:basedOn w:val="Normal"/>
-    <w:rsid w:val="00584267"/>
-    <w:pPr>
-      <w:ind w:left="257"/>
-    </w:pPr>
-  </w:style>
-  <w:style w:type="character" w:customStyle="1" w:styleId="Titre2Car">
-    <w:name w:val="Titre 2 Car"/>
-    <w:basedOn w:val="Policepardfaut"/>
-    <w:link w:val="Titre2"/>
-    <w:uiPriority w:val="9"/>
-    <w:semiHidden/>
-    <w:rsid w:val="00584267"/>
-    <w:rPr>
-      <w:rFonts w:asciiTheme="majorHAnsi" w:eastAsiaTheme="majorEastAsia" w:hAnsiTheme="majorHAnsi" w:cstheme="majorBidi"/>
-      <w:color w:val="2E74B5" w:themeColor="accent1" w:themeShade="BF"/>
-      <w:sz w:val="26"/>
-      <w:szCs w:val="26"/>
+      <w:lang w:eastAsia="en-US"/>
     </w:rPr>
   </w:style>
 </w:styles>
@@ -1704,44 +3146,44 @@
         <a:sysClr val="window" lastClr="FFFFFF"/>
       </a:lt1>
       <a:dk2>
-        <a:srgbClr val="44546A"/>
+        <a:srgbClr val="1F497D"/>
       </a:dk2>
       <a:lt2>
-        <a:srgbClr val="E7E6E6"/>
+        <a:srgbClr val="EEECE1"/>
       </a:lt2>
       <a:accent1>
-        <a:srgbClr val="5B9BD5"/>
+        <a:srgbClr val="4F81BD"/>
       </a:accent1>
       <a:accent2>
-        <a:srgbClr val="ED7D31"/>
+        <a:srgbClr val="C0504D"/>
       </a:accent2>
       <a:accent3>
-        <a:srgbClr val="A5A5A5"/>
+        <a:srgbClr val="9BBB59"/>
       </a:accent3>
       <a:accent4>
-        <a:srgbClr val="FFC000"/>
+        <a:srgbClr val="8064A2"/>
       </a:accent4>
       <a:accent5>
-        <a:srgbClr val="4472C4"/>
+        <a:srgbClr val="4BACC6"/>
       </a:accent5>
       <a:accent6>
-        <a:srgbClr val="70AD47"/>
+        <a:srgbClr val="F79646"/>
       </a:accent6>
       <a:hlink>
-        <a:srgbClr val="0563C1"/>
+        <a:srgbClr val="0000FF"/>
       </a:hlink>
       <a:folHlink>
-        <a:srgbClr val="954F72"/>
+        <a:srgbClr val="800080"/>
       </a:folHlink>
     </a:clrScheme>
     <a:fontScheme name="Office">
       <a:majorFont>
-        <a:latin typeface="Calibri Light" panose="020F0302020204030204"/>
+        <a:latin typeface="Cambria"/>
         <a:ea typeface=""/>
         <a:cs typeface=""/>
-        <a:font script="Jpan" typeface="游ゴシック Light"/>
+        <a:font script="Jpan" typeface="ＭＳ ゴシック"/>
         <a:font script="Hang" typeface="맑은 고딕"/>
-        <a:font script="Hans" typeface="等线 Light"/>
+        <a:font script="Hans" typeface="宋体"/>
         <a:font script="Hant" typeface="新細明體"/>
         <a:font script="Arab" typeface="Times New Roman"/>
         <a:font script="Hebr" typeface="Times New Roman"/>
@@ -1768,15 +3210,14 @@
         <a:font script="Mong" typeface="Mongolian Baiti"/>
         <a:font script="Viet" typeface="Times New Roman"/>
         <a:font script="Uigh" typeface="Microsoft Uighur"/>
-        <a:font script="Geor" typeface="Sylfaen"/>
       </a:majorFont>
       <a:minorFont>
-        <a:latin typeface="Calibri" panose="020F0502020204030204"/>
+        <a:latin typeface="Calibri"/>
         <a:ea typeface=""/>
         <a:cs typeface=""/>
-        <a:font script="Jpan" typeface="游明朝"/>
+        <a:font script="Jpan" typeface="ＭＳ 明朝"/>
         <a:font script="Hang" typeface="맑은 고딕"/>
-        <a:font script="Hans" typeface="等线"/>
+        <a:font script="Hans" typeface="宋体"/>
         <a:font script="Hant" typeface="新細明體"/>
         <a:font script="Arab" typeface="Arial"/>
         <a:font script="Hebr" typeface="Arial"/>
@@ -1803,7 +3244,6 @@
         <a:font script="Mong" typeface="Mongolian Baiti"/>
         <a:font script="Viet" typeface="Arial"/>
         <a:font script="Uigh" typeface="Microsoft Uighur"/>
-        <a:font script="Geor" typeface="Sylfaen"/>
       </a:minorFont>
     </a:fontScheme>
     <a:fmtScheme name="Office">
@@ -1815,151 +3255,175 @@
           <a:gsLst>
             <a:gs pos="0">
               <a:schemeClr val="phClr">
-                <a:lumMod val="110000"/>
-                <a:satMod val="105000"/>
-                <a:tint val="67000"/>
+                <a:tint val="50000"/>
+                <a:satMod val="300000"/>
               </a:schemeClr>
             </a:gs>
-            <a:gs pos="50000">
+            <a:gs pos="35000">
               <a:schemeClr val="phClr">
-                <a:lumMod val="105000"/>
-                <a:satMod val="103000"/>
-                <a:tint val="73000"/>
+                <a:tint val="37000"/>
+                <a:satMod val="300000"/>
               </a:schemeClr>
             </a:gs>
             <a:gs pos="100000">
               <a:schemeClr val="phClr">
-                <a:lumMod val="105000"/>
-                <a:satMod val="109000"/>
-                <a:tint val="81000"/>
+                <a:tint val="15000"/>
+                <a:satMod val="350000"/>
               </a:schemeClr>
             </a:gs>
           </a:gsLst>
-          <a:lin ang="5400000" scaled="0"/>
+          <a:lin ang="16200000" scaled="1"/>
         </a:gradFill>
         <a:gradFill rotWithShape="1">
           <a:gsLst>
             <a:gs pos="0">
               <a:schemeClr val="phClr">
-                <a:satMod val="103000"/>
-                <a:lumMod val="102000"/>
-                <a:tint val="94000"/>
+                <a:shade val="51000"/>
+                <a:satMod val="130000"/>
               </a:schemeClr>
             </a:gs>
-            <a:gs pos="50000">
+            <a:gs pos="80000">
               <a:schemeClr val="phClr">
-                <a:satMod val="110000"/>
-                <a:lumMod val="100000"/>
-                <a:shade val="100000"/>
+                <a:shade val="93000"/>
+                <a:satMod val="130000"/>
               </a:schemeClr>
             </a:gs>
             <a:gs pos="100000">
               <a:schemeClr val="phClr">
-                <a:lumMod val="99000"/>
-                <a:satMod val="120000"/>
-                <a:shade val="78000"/>
+                <a:shade val="94000"/>
+                <a:satMod val="135000"/>
               </a:schemeClr>
             </a:gs>
           </a:gsLst>
-          <a:lin ang="5400000" scaled="0"/>
+          <a:lin ang="16200000" scaled="0"/>
         </a:gradFill>
       </a:fillStyleLst>
       <a:lnStyleLst>
-        <a:ln w="6350" cap="flat" cmpd="sng" algn="ctr">
+        <a:ln w="9525" cap="flat" cmpd="sng" algn="ctr">
+          <a:solidFill>
+            <a:schemeClr val="phClr">
+              <a:shade val="95000"/>
+              <a:satMod val="105000"/>
+            </a:schemeClr>
+          </a:solidFill>
+          <a:prstDash val="solid"/>
+        </a:ln>
+        <a:ln w="25400" cap="flat" cmpd="sng" algn="ctr">
           <a:solidFill>
             <a:schemeClr val="phClr"/>
           </a:solidFill>
           <a:prstDash val="solid"/>
-          <a:miter lim="800000"/>
         </a:ln>
-        <a:ln w="12700" cap="flat" cmpd="sng" algn="ctr">
+        <a:ln w="38100" cap="flat" cmpd="sng" algn="ctr">
           <a:solidFill>
             <a:schemeClr val="phClr"/>
           </a:solidFill>
           <a:prstDash val="solid"/>
-          <a:miter lim="800000"/>
-        </a:ln>
-        <a:ln w="19050" cap="flat" cmpd="sng" algn="ctr">
-          <a:solidFill>
-            <a:schemeClr val="phClr"/>
-          </a:solidFill>
-          <a:prstDash val="solid"/>
-          <a:miter lim="800000"/>
         </a:ln>
       </a:lnStyleLst>
       <a:effectStyleLst>
         <a:effectStyle>
-          <a:effectLst/>
-        </a:effectStyle>
-        <a:effectStyle>
-          <a:effectLst/>
+          <a:effectLst>
+            <a:outerShdw blurRad="40000" dist="20000" dir="5400000" rotWithShape="0">
+              <a:srgbClr val="000000">
+                <a:alpha val="38000"/>
+              </a:srgbClr>
+            </a:outerShdw>
+          </a:effectLst>
         </a:effectStyle>
         <a:effectStyle>
           <a:effectLst>
-            <a:outerShdw blurRad="57150" dist="19050" dir="5400000" algn="ctr" rotWithShape="0">
+            <a:outerShdw blurRad="40000" dist="23000" dir="5400000" rotWithShape="0">
               <a:srgbClr val="000000">
-                <a:alpha val="63000"/>
+                <a:alpha val="35000"/>
               </a:srgbClr>
             </a:outerShdw>
           </a:effectLst>
+        </a:effectStyle>
+        <a:effectStyle>
+          <a:effectLst>
+            <a:outerShdw blurRad="40000" dist="23000" dir="5400000" rotWithShape="0">
+              <a:srgbClr val="000000">
+                <a:alpha val="35000"/>
+              </a:srgbClr>
+            </a:outerShdw>
+          </a:effectLst>
+          <a:scene3d>
+            <a:camera prst="orthographicFront">
+              <a:rot lat="0" lon="0" rev="0"/>
+            </a:camera>
+            <a:lightRig rig="threePt" dir="t">
+              <a:rot lat="0" lon="0" rev="1200000"/>
+            </a:lightRig>
+          </a:scene3d>
+          <a:sp3d>
+            <a:bevelT w="63500" h="25400"/>
+          </a:sp3d>
         </a:effectStyle>
       </a:effectStyleLst>
       <a:bgFillStyleLst>
         <a:solidFill>
           <a:schemeClr val="phClr"/>
         </a:solidFill>
-        <a:solidFill>
-          <a:schemeClr val="phClr">
-            <a:tint val="95000"/>
-            <a:satMod val="170000"/>
-          </a:schemeClr>
-        </a:solidFill>
         <a:gradFill rotWithShape="1">
           <a:gsLst>
             <a:gs pos="0">
               <a:schemeClr val="phClr">
-                <a:tint val="93000"/>
-                <a:satMod val="150000"/>
-                <a:shade val="98000"/>
-                <a:lumMod val="102000"/>
+                <a:tint val="40000"/>
+                <a:satMod val="350000"/>
               </a:schemeClr>
             </a:gs>
-            <a:gs pos="50000">
+            <a:gs pos="40000">
               <a:schemeClr val="phClr">
-                <a:tint val="98000"/>
-                <a:satMod val="130000"/>
-                <a:shade val="90000"/>
-                <a:lumMod val="103000"/>
+                <a:tint val="45000"/>
+                <a:shade val="99000"/>
+                <a:satMod val="350000"/>
               </a:schemeClr>
             </a:gs>
             <a:gs pos="100000">
               <a:schemeClr val="phClr">
-                <a:shade val="63000"/>
-                <a:satMod val="120000"/>
+                <a:shade val="20000"/>
+                <a:satMod val="255000"/>
               </a:schemeClr>
             </a:gs>
           </a:gsLst>
-          <a:lin ang="5400000" scaled="0"/>
+          <a:path path="circle">
+            <a:fillToRect l="50000" t="-80000" r="50000" b="180000"/>
+          </a:path>
+        </a:gradFill>
+        <a:gradFill rotWithShape="1">
+          <a:gsLst>
+            <a:gs pos="0">
+              <a:schemeClr val="phClr">
+                <a:tint val="80000"/>
+                <a:satMod val="300000"/>
+              </a:schemeClr>
+            </a:gs>
+            <a:gs pos="100000">
+              <a:schemeClr val="phClr">
+                <a:shade val="30000"/>
+                <a:satMod val="200000"/>
+              </a:schemeClr>
+            </a:gs>
+          </a:gsLst>
+          <a:path path="circle">
+            <a:fillToRect l="50000" t="50000" r="50000" b="50000"/>
+          </a:path>
         </a:gradFill>
       </a:bgFillStyleLst>
     </a:fmtScheme>
   </a:themeElements>
   <a:objectDefaults/>
   <a:extraClrSchemeLst/>
-  <a:extLst>
-    <a:ext uri="{05A4C25C-085E-4340-85A3-A5531E510DB2}">
-      <thm15:themeFamily xmlns:thm15="http://schemas.microsoft.com/office/thememl/2012/main" name="Office Theme" id="{62F939B6-93AF-4DB8-9C6B-D6C7DFDC589F}" vid="{4A3C46E8-61CC-4603-A589-7422A47A8E4A}"/>
-    </a:ext>
-  </a:extLst>
 </a:theme>
 </file>
 
 <file path=customXml/item1.xml><?xml version="1.0" encoding="utf-8"?>
-<b:Sources xmlns:b="http://schemas.openxmlformats.org/officeDocument/2006/bibliography" xmlns="http://schemas.openxmlformats.org/officeDocument/2006/bibliography" SelectedStyle="\APASixthEditionOfficeOnline.xsl" StyleName="APA" Version="6"/>
+<b:Sources xmlns:b="http://schemas.openxmlformats.org/officeDocument/2006/bibliography" xmlns="http://schemas.openxmlformats.org/officeDocument/2006/bibliography" SelectedStyle="\APA.XSL" StyleName="APA"/>
 </file>
 
 <file path=customXml/itemProps1.xml><?xml version="1.0" encoding="utf-8"?>
-<ds:datastoreItem xmlns:ds="http://schemas.openxmlformats.org/officeDocument/2006/customXml" ds:itemID="{1C6534CE-CB82-4DDF-A0A6-9ACFC31F5E27}">
+<ds:datastoreItem xmlns:ds="http://schemas.openxmlformats.org/officeDocument/2006/customXml" ds:itemID="{11DC2C45-7D43-46AB-A0E6-513B70965D89}">
   <ds:schemaRefs>
     <ds:schemaRef ds:uri="http://schemas.openxmlformats.org/officeDocument/2006/bibliography"/>
   </ds:schemaRefs>

</xml_diff>